<commit_message>
Fix footnote setting and the heading of table title
</commit_message>
<xml_diff>
--- a/inst/rmarkdown/templates/isd-stats-report/skeleton/NATIONAL_STATS_REPORT_TEMPLATE.docx
+++ b/inst/rmarkdown/templates/isd-stats-report/skeleton/NATIONAL_STATS_REPORT_TEMPLATE.docx
@@ -495,7 +495,7 @@
   <w:style w:type="paragraph" w:default="1" w:styleId="Normal">
     <w:name w:val="Normal"/>
     <w:qFormat/>
-    <w:rsid w:val="00BB23E4"/>
+    <w:rsid w:val="00F85662"/>
     <w:pPr>
       <w:spacing w:after="120" w:line="240" w:lineRule="auto"/>
     </w:pPr>
@@ -1211,6 +1211,17 @@
       <w:b/>
       <w:color w:val="7030A0"/>
       <w:sz w:val="32"/>
+    </w:rPr>
+  </w:style>
+  <w:style w:type="character" w:styleId="FootnoteReference">
+    <w:name w:val="footnote reference"/>
+    <w:basedOn w:val="DefaultParagraphFont"/>
+    <w:uiPriority w:val="99"/>
+    <w:semiHidden/>
+    <w:unhideWhenUsed/>
+    <w:rsid w:val="00F85662"/>
+    <w:rPr>
+      <w:vertAlign w:val="superscript"/>
     </w:rPr>
   </w:style>
 </w:styles>
@@ -1504,7 +1515,7 @@
 </file>
 
 <file path=customXml/itemProps1.xml><?xml version="1.0" encoding="utf-8"?>
-<ds:datastoreItem xmlns:ds="http://schemas.openxmlformats.org/officeDocument/2006/customXml" ds:itemID="{AEC0396C-0178-4A2C-BAA7-98A7E4F54FAB}">
+<ds:datastoreItem xmlns:ds="http://schemas.openxmlformats.org/officeDocument/2006/customXml" ds:itemID="{300BBAB0-5379-41E6-86CC-31768CB8649B}">
   <ds:schemaRefs>
     <ds:schemaRef ds:uri="http://schemas.openxmlformats.org/officeDocument/2006/bibliography"/>
   </ds:schemaRefs>

</xml_diff>

<commit_message>
Changed the NATIONAL_STATS_REPORT_TEMPLATE.docx to include the 'Red_Bold_Highlight' and 'highlight' styles.
</commit_message>
<xml_diff>
--- a/inst/rmarkdown/templates/isd-stats-report/skeleton/NATIONAL_STATS_REPORT_TEMPLATE.docx
+++ b/inst/rmarkdown/templates/isd-stats-report/skeleton/NATIONAL_STATS_REPORT_TEMPLATE.docx
@@ -1,10 +1,12 @@
 
 <file path=word/document.xml><?xml version="1.0" encoding="utf-8"?>
-<w:document xmlns:ve="http://schemas.openxmlformats.org/markup-compatibility/2006" xmlns:o="urn:schemas-microsoft-com:office:office" xmlns:r="http://schemas.openxmlformats.org/officeDocument/2006/relationships" xmlns:m="http://schemas.openxmlformats.org/officeDocument/2006/math" xmlns:v="urn:schemas-microsoft-com:vml" xmlns:wp="http://schemas.openxmlformats.org/drawingml/2006/wordprocessingDrawing" xmlns:w10="urn:schemas-microsoft-com:office:word" xmlns:w="http://schemas.openxmlformats.org/wordprocessingml/2006/main" xmlns:wne="http://schemas.microsoft.com/office/word/2006/wordml">
+<w:document xmlns:wpc="http://schemas.microsoft.com/office/word/2010/wordprocessingCanvas" xmlns:cx="http://schemas.microsoft.com/office/drawing/2014/chartex" xmlns:cx1="http://schemas.microsoft.com/office/drawing/2015/9/8/chartex" xmlns:mc="http://schemas.openxmlformats.org/markup-compatibility/2006" xmlns:o="urn:schemas-microsoft-com:office:office" xmlns:r="http://schemas.openxmlformats.org/officeDocument/2006/relationships" xmlns:m="http://schemas.openxmlformats.org/officeDocument/2006/math" xmlns:v="urn:schemas-microsoft-com:vml" xmlns:wp14="http://schemas.microsoft.com/office/word/2010/wordprocessingDrawing" xmlns:wp="http://schemas.openxmlformats.org/drawingml/2006/wordprocessingDrawing" xmlns:w10="urn:schemas-microsoft-com:office:word" xmlns:w="http://schemas.openxmlformats.org/wordprocessingml/2006/main" xmlns:w14="http://schemas.microsoft.com/office/word/2010/wordml" xmlns:w15="http://schemas.microsoft.com/office/word/2012/wordml" xmlns:w16se="http://schemas.microsoft.com/office/word/2015/wordml/symex" xmlns:wpg="http://schemas.microsoft.com/office/word/2010/wordprocessingGroup" xmlns:wpi="http://schemas.microsoft.com/office/word/2010/wordprocessingInk" xmlns:wne="http://schemas.microsoft.com/office/word/2006/wordml" xmlns:wps="http://schemas.microsoft.com/office/word/2010/wordprocessingShape" mc:Ignorable="w14 w15 w16se wp14">
   <w:body>
     <w:p>
       <w:pPr>
-        <w:pStyle w:val="Heading2nopgbrk"/>
+        <w:rPr>
+          <w:rStyle w:val="highlight"/>
+        </w:rPr>
       </w:pPr>
     </w:p>
     <w:p>
@@ -14,10 +16,16 @@
     </w:p>
     <w:p>
       <w:pPr>
+        <w:rPr>
+          <w:rStyle w:val="highlight"/>
+        </w:rPr>
         <w:sectPr>
-          <w:headerReference w:type="default" r:id="rId7"/>
-          <w:footerReference w:type="default" r:id="rId8"/>
-          <w:footerReference w:type="first" r:id="rId9"/>
+          <w:headerReference w:type="even" r:id="rId8"/>
+          <w:headerReference w:type="default" r:id="rId9"/>
+          <w:footerReference w:type="even" r:id="rId10"/>
+          <w:footerReference w:type="default" r:id="rId11"/>
+          <w:headerReference w:type="first" r:id="rId12"/>
+          <w:footerReference w:type="first" r:id="rId13"/>
           <w:pgSz w:w="11906" w:h="16838"/>
           <w:pgMar w:top="1418" w:right="1134" w:bottom="1134" w:left="851" w:header="0" w:footer="397" w:gutter="0"/>
           <w:pgNumType w:start="1"/>
@@ -25,6 +33,8 @@
           <w:docGrid w:linePitch="360"/>
         </w:sectPr>
       </w:pPr>
+      <w:bookmarkStart w:id="0" w:name="_GoBack"/>
+      <w:bookmarkEnd w:id="0"/>
     </w:p>
     <w:p>
       <w:pPr>
@@ -32,7 +42,15 @@
       </w:pPr>
     </w:p>
     <w:p>
+      <w:pPr>
+        <w:rPr>
+          <w:rStyle w:val="RedBoldHighlight"/>
+        </w:rPr>
+      </w:pPr>
       <w:r>
+        <w:rPr>
+          <w:rStyle w:val="highlight"/>
+        </w:rPr>
         <w:t xml:space="preserve"> </w:t>
       </w:r>
     </w:p>
@@ -41,7 +59,7 @@
       <w:tblPr>
         <w:tblStyle w:val="TableGrid"/>
         <w:tblW w:w="0" w:type="auto"/>
-        <w:tblLook w:val="04A0"/>
+        <w:tblLook w:val="04A0" w:firstRow="1" w:lastRow="0" w:firstColumn="1" w:lastColumn="0" w:noHBand="0" w:noVBand="1"/>
       </w:tblPr>
       <w:tblGrid>
         <w:gridCol w:w="5068"/>
@@ -49,7 +67,7 @@
       </w:tblGrid>
       <w:tr>
         <w:trPr>
-          <w:cnfStyle w:val="100000000000"/>
+          <w:cnfStyle w:val="100000000000" w:firstRow="1" w:lastRow="0" w:firstColumn="0" w:lastColumn="0" w:oddVBand="0" w:evenVBand="0" w:oddHBand="0" w:evenHBand="0" w:firstRowFirstColumn="0" w:firstRowLastColumn="0" w:lastRowFirstColumn="0" w:lastRowLastColumn="0"/>
         </w:trPr>
         <w:tc>
           <w:tcPr>
@@ -92,7 +110,7 @@
 </file>
 
 <file path=word/endnotes.xml><?xml version="1.0" encoding="utf-8"?>
-<w:endnotes xmlns:ve="http://schemas.openxmlformats.org/markup-compatibility/2006" xmlns:o="urn:schemas-microsoft-com:office:office" xmlns:r="http://schemas.openxmlformats.org/officeDocument/2006/relationships" xmlns:m="http://schemas.openxmlformats.org/officeDocument/2006/math" xmlns:v="urn:schemas-microsoft-com:vml" xmlns:wp="http://schemas.openxmlformats.org/drawingml/2006/wordprocessingDrawing" xmlns:w10="urn:schemas-microsoft-com:office:word" xmlns:w="http://schemas.openxmlformats.org/wordprocessingml/2006/main" xmlns:wne="http://schemas.microsoft.com/office/word/2006/wordml">
+<w:endnotes xmlns:wpc="http://schemas.microsoft.com/office/word/2010/wordprocessingCanvas" xmlns:cx="http://schemas.microsoft.com/office/drawing/2014/chartex" xmlns:cx1="http://schemas.microsoft.com/office/drawing/2015/9/8/chartex" xmlns:mc="http://schemas.openxmlformats.org/markup-compatibility/2006" xmlns:o="urn:schemas-microsoft-com:office:office" xmlns:r="http://schemas.openxmlformats.org/officeDocument/2006/relationships" xmlns:m="http://schemas.openxmlformats.org/officeDocument/2006/math" xmlns:v="urn:schemas-microsoft-com:vml" xmlns:wp14="http://schemas.microsoft.com/office/word/2010/wordprocessingDrawing" xmlns:wp="http://schemas.openxmlformats.org/drawingml/2006/wordprocessingDrawing" xmlns:w10="urn:schemas-microsoft-com:office:word" xmlns:w="http://schemas.openxmlformats.org/wordprocessingml/2006/main" xmlns:w14="http://schemas.microsoft.com/office/word/2010/wordml" xmlns:w15="http://schemas.microsoft.com/office/word/2012/wordml" xmlns:w16se="http://schemas.microsoft.com/office/word/2015/wordml/symex" xmlns:wpg="http://schemas.microsoft.com/office/word/2010/wordprocessingGroup" xmlns:wpi="http://schemas.microsoft.com/office/word/2010/wordprocessingInk" xmlns:wne="http://schemas.microsoft.com/office/word/2006/wordml" xmlns:wps="http://schemas.microsoft.com/office/word/2010/wordprocessingShape" mc:Ignorable="w14 w15 w16se wp14">
   <w:endnote w:type="separator" w:id="-1">
     <w:p>
       <w:pPr>
@@ -117,7 +135,17 @@
 </file>
 
 <file path=word/footer1.xml><?xml version="1.0" encoding="utf-8"?>
-<w:ftr xmlns:ve="http://schemas.openxmlformats.org/markup-compatibility/2006" xmlns:o="urn:schemas-microsoft-com:office:office" xmlns:r="http://schemas.openxmlformats.org/officeDocument/2006/relationships" xmlns:m="http://schemas.openxmlformats.org/officeDocument/2006/math" xmlns:v="urn:schemas-microsoft-com:vml" xmlns:wp="http://schemas.openxmlformats.org/drawingml/2006/wordprocessingDrawing" xmlns:w10="urn:schemas-microsoft-com:office:word" xmlns:w="http://schemas.openxmlformats.org/wordprocessingml/2006/main" xmlns:wne="http://schemas.microsoft.com/office/word/2006/wordml">
+<w:ftr xmlns:wpc="http://schemas.microsoft.com/office/word/2010/wordprocessingCanvas" xmlns:cx="http://schemas.microsoft.com/office/drawing/2014/chartex" xmlns:cx1="http://schemas.microsoft.com/office/drawing/2015/9/8/chartex" xmlns:mc="http://schemas.openxmlformats.org/markup-compatibility/2006" xmlns:o="urn:schemas-microsoft-com:office:office" xmlns:r="http://schemas.openxmlformats.org/officeDocument/2006/relationships" xmlns:m="http://schemas.openxmlformats.org/officeDocument/2006/math" xmlns:v="urn:schemas-microsoft-com:vml" xmlns:wp14="http://schemas.microsoft.com/office/word/2010/wordprocessingDrawing" xmlns:wp="http://schemas.openxmlformats.org/drawingml/2006/wordprocessingDrawing" xmlns:w10="urn:schemas-microsoft-com:office:word" xmlns:w="http://schemas.openxmlformats.org/wordprocessingml/2006/main" xmlns:w14="http://schemas.microsoft.com/office/word/2010/wordml" xmlns:w15="http://schemas.microsoft.com/office/word/2012/wordml" xmlns:w16se="http://schemas.microsoft.com/office/word/2015/wordml/symex" xmlns:wpg="http://schemas.microsoft.com/office/word/2010/wordprocessingGroup" xmlns:wpi="http://schemas.microsoft.com/office/word/2010/wordprocessingInk" xmlns:wne="http://schemas.microsoft.com/office/word/2006/wordml" xmlns:wps="http://schemas.microsoft.com/office/word/2010/wordprocessingShape" mc:Ignorable="w14 w15 w16se wp14">
+  <w:p>
+    <w:pPr>
+      <w:pStyle w:val="Footer"/>
+    </w:pPr>
+  </w:p>
+</w:ftr>
+</file>
+
+<file path=word/footer2.xml><?xml version="1.0" encoding="utf-8"?>
+<w:ftr xmlns:wpc="http://schemas.microsoft.com/office/word/2010/wordprocessingCanvas" xmlns:cx="http://schemas.microsoft.com/office/drawing/2014/chartex" xmlns:cx1="http://schemas.microsoft.com/office/drawing/2015/9/8/chartex" xmlns:mc="http://schemas.openxmlformats.org/markup-compatibility/2006" xmlns:o="urn:schemas-microsoft-com:office:office" xmlns:r="http://schemas.openxmlformats.org/officeDocument/2006/relationships" xmlns:m="http://schemas.openxmlformats.org/officeDocument/2006/math" xmlns:v="urn:schemas-microsoft-com:vml" xmlns:wp14="http://schemas.microsoft.com/office/word/2010/wordprocessingDrawing" xmlns:wp="http://schemas.openxmlformats.org/drawingml/2006/wordprocessingDrawing" xmlns:w10="urn:schemas-microsoft-com:office:word" xmlns:w="http://schemas.openxmlformats.org/wordprocessingml/2006/main" xmlns:w14="http://schemas.microsoft.com/office/word/2010/wordml" xmlns:w15="http://schemas.microsoft.com/office/word/2012/wordml" xmlns:w16se="http://schemas.microsoft.com/office/word/2015/wordml/symex" xmlns:wpg="http://schemas.microsoft.com/office/word/2010/wordprocessingGroup" xmlns:wpi="http://schemas.microsoft.com/office/word/2010/wordprocessingInk" xmlns:wne="http://schemas.microsoft.com/office/word/2006/wordml" xmlns:wps="http://schemas.microsoft.com/office/word/2010/wordprocessingShape" mc:Ignorable="w14 w15 w16se wp14">
   <w:sdt>
     <w:sdtPr>
       <w:id w:val="7178548"/>
@@ -126,6 +154,7 @@
         <w:docPartUnique/>
       </w:docPartObj>
     </w:sdtPr>
+    <w:sdtEndPr/>
     <w:sdtContent>
       <w:p>
         <w:pPr>
@@ -197,8 +226,8 @@
 </w:ftr>
 </file>
 
-<file path=word/footer2.xml><?xml version="1.0" encoding="utf-8"?>
-<w:ftr xmlns:ve="http://schemas.openxmlformats.org/markup-compatibility/2006" xmlns:o="urn:schemas-microsoft-com:office:office" xmlns:r="http://schemas.openxmlformats.org/officeDocument/2006/relationships" xmlns:m="http://schemas.openxmlformats.org/officeDocument/2006/math" xmlns:v="urn:schemas-microsoft-com:vml" xmlns:wp="http://schemas.openxmlformats.org/drawingml/2006/wordprocessingDrawing" xmlns:w10="urn:schemas-microsoft-com:office:word" xmlns:w="http://schemas.openxmlformats.org/wordprocessingml/2006/main" xmlns:wne="http://schemas.microsoft.com/office/word/2006/wordml">
+<file path=word/footer3.xml><?xml version="1.0" encoding="utf-8"?>
+<w:ftr xmlns:wpc="http://schemas.microsoft.com/office/word/2010/wordprocessingCanvas" xmlns:cx="http://schemas.microsoft.com/office/drawing/2014/chartex" xmlns:cx1="http://schemas.microsoft.com/office/drawing/2015/9/8/chartex" xmlns:mc="http://schemas.openxmlformats.org/markup-compatibility/2006" xmlns:o="urn:schemas-microsoft-com:office:office" xmlns:r="http://schemas.openxmlformats.org/officeDocument/2006/relationships" xmlns:m="http://schemas.openxmlformats.org/officeDocument/2006/math" xmlns:v="urn:schemas-microsoft-com:vml" xmlns:wp14="http://schemas.microsoft.com/office/word/2010/wordprocessingDrawing" xmlns:wp="http://schemas.openxmlformats.org/drawingml/2006/wordprocessingDrawing" xmlns:w10="urn:schemas-microsoft-com:office:word" xmlns:w="http://schemas.openxmlformats.org/wordprocessingml/2006/main" xmlns:w14="http://schemas.microsoft.com/office/word/2010/wordml" xmlns:w15="http://schemas.microsoft.com/office/word/2012/wordml" xmlns:w16se="http://schemas.microsoft.com/office/word/2015/wordml/symex" xmlns:wpg="http://schemas.microsoft.com/office/word/2010/wordprocessingGroup" xmlns:wpi="http://schemas.microsoft.com/office/word/2010/wordprocessingInk" xmlns:wne="http://schemas.microsoft.com/office/word/2006/wordml" xmlns:wps="http://schemas.microsoft.com/office/word/2010/wordprocessingShape" mc:Ignorable="w14 w15 w16se wp14">
   <w:sdt>
     <w:sdtPr>
       <w:id w:val="4490031"/>
@@ -207,6 +236,7 @@
         <w:docPartUnique/>
       </w:docPartObj>
     </w:sdtPr>
+    <w:sdtEndPr/>
     <w:sdtContent>
       <w:p>
         <w:pPr>
@@ -230,7 +260,7 @@
 </file>
 
 <file path=word/footnotes.xml><?xml version="1.0" encoding="utf-8"?>
-<w:footnotes xmlns:ve="http://schemas.openxmlformats.org/markup-compatibility/2006" xmlns:o="urn:schemas-microsoft-com:office:office" xmlns:r="http://schemas.openxmlformats.org/officeDocument/2006/relationships" xmlns:m="http://schemas.openxmlformats.org/officeDocument/2006/math" xmlns:v="urn:schemas-microsoft-com:vml" xmlns:wp="http://schemas.openxmlformats.org/drawingml/2006/wordprocessingDrawing" xmlns:w10="urn:schemas-microsoft-com:office:word" xmlns:w="http://schemas.openxmlformats.org/wordprocessingml/2006/main" xmlns:wne="http://schemas.microsoft.com/office/word/2006/wordml">
+<w:footnotes xmlns:wpc="http://schemas.microsoft.com/office/word/2010/wordprocessingCanvas" xmlns:cx="http://schemas.microsoft.com/office/drawing/2014/chartex" xmlns:cx1="http://schemas.microsoft.com/office/drawing/2015/9/8/chartex" xmlns:mc="http://schemas.openxmlformats.org/markup-compatibility/2006" xmlns:o="urn:schemas-microsoft-com:office:office" xmlns:r="http://schemas.openxmlformats.org/officeDocument/2006/relationships" xmlns:m="http://schemas.openxmlformats.org/officeDocument/2006/math" xmlns:v="urn:schemas-microsoft-com:vml" xmlns:wp14="http://schemas.microsoft.com/office/word/2010/wordprocessingDrawing" xmlns:wp="http://schemas.openxmlformats.org/drawingml/2006/wordprocessingDrawing" xmlns:w10="urn:schemas-microsoft-com:office:word" xmlns:w="http://schemas.openxmlformats.org/wordprocessingml/2006/main" xmlns:w14="http://schemas.microsoft.com/office/word/2010/wordml" xmlns:w15="http://schemas.microsoft.com/office/word/2012/wordml" xmlns:w16se="http://schemas.microsoft.com/office/word/2015/wordml/symex" xmlns:wpg="http://schemas.microsoft.com/office/word/2010/wordprocessingGroup" xmlns:wpi="http://schemas.microsoft.com/office/word/2010/wordprocessingInk" xmlns:wne="http://schemas.microsoft.com/office/word/2006/wordml" xmlns:wps="http://schemas.microsoft.com/office/word/2010/wordprocessingShape" mc:Ignorable="w14 w15 w16se wp14">
   <w:footnote w:type="separator" w:id="-1">
     <w:p>
       <w:pPr>
@@ -255,7 +285,17 @@
 </file>
 
 <file path=word/header1.xml><?xml version="1.0" encoding="utf-8"?>
-<w:hdr xmlns:ve="http://schemas.openxmlformats.org/markup-compatibility/2006" xmlns:o="urn:schemas-microsoft-com:office:office" xmlns:r="http://schemas.openxmlformats.org/officeDocument/2006/relationships" xmlns:m="http://schemas.openxmlformats.org/officeDocument/2006/math" xmlns:v="urn:schemas-microsoft-com:vml" xmlns:wp="http://schemas.openxmlformats.org/drawingml/2006/wordprocessingDrawing" xmlns:w10="urn:schemas-microsoft-com:office:word" xmlns:w="http://schemas.openxmlformats.org/wordprocessingml/2006/main" xmlns:wne="http://schemas.microsoft.com/office/word/2006/wordml">
+<w:hdr xmlns:wpc="http://schemas.microsoft.com/office/word/2010/wordprocessingCanvas" xmlns:cx="http://schemas.microsoft.com/office/drawing/2014/chartex" xmlns:cx1="http://schemas.microsoft.com/office/drawing/2015/9/8/chartex" xmlns:mc="http://schemas.openxmlformats.org/markup-compatibility/2006" xmlns:o="urn:schemas-microsoft-com:office:office" xmlns:r="http://schemas.openxmlformats.org/officeDocument/2006/relationships" xmlns:m="http://schemas.openxmlformats.org/officeDocument/2006/math" xmlns:v="urn:schemas-microsoft-com:vml" xmlns:wp14="http://schemas.microsoft.com/office/word/2010/wordprocessingDrawing" xmlns:wp="http://schemas.openxmlformats.org/drawingml/2006/wordprocessingDrawing" xmlns:w10="urn:schemas-microsoft-com:office:word" xmlns:w="http://schemas.openxmlformats.org/wordprocessingml/2006/main" xmlns:w14="http://schemas.microsoft.com/office/word/2010/wordml" xmlns:w15="http://schemas.microsoft.com/office/word/2012/wordml" xmlns:w16se="http://schemas.microsoft.com/office/word/2015/wordml/symex" xmlns:wpg="http://schemas.microsoft.com/office/word/2010/wordprocessingGroup" xmlns:wpi="http://schemas.microsoft.com/office/word/2010/wordprocessingInk" xmlns:wne="http://schemas.microsoft.com/office/word/2006/wordml" xmlns:wps="http://schemas.microsoft.com/office/word/2010/wordprocessingShape" mc:Ignorable="w14 w15 w16se wp14">
+  <w:p>
+    <w:pPr>
+      <w:pStyle w:val="Header"/>
+    </w:pPr>
+  </w:p>
+</w:hdr>
+</file>
+
+<file path=word/header2.xml><?xml version="1.0" encoding="utf-8"?>
+<w:hdr xmlns:wpc="http://schemas.microsoft.com/office/word/2010/wordprocessingCanvas" xmlns:cx="http://schemas.microsoft.com/office/drawing/2014/chartex" xmlns:cx1="http://schemas.microsoft.com/office/drawing/2015/9/8/chartex" xmlns:mc="http://schemas.openxmlformats.org/markup-compatibility/2006" xmlns:o="urn:schemas-microsoft-com:office:office" xmlns:r="http://schemas.openxmlformats.org/officeDocument/2006/relationships" xmlns:m="http://schemas.openxmlformats.org/officeDocument/2006/math" xmlns:v="urn:schemas-microsoft-com:vml" xmlns:wp14="http://schemas.microsoft.com/office/word/2010/wordprocessingDrawing" xmlns:wp="http://schemas.openxmlformats.org/drawingml/2006/wordprocessingDrawing" xmlns:w10="urn:schemas-microsoft-com:office:word" xmlns:w="http://schemas.openxmlformats.org/wordprocessingml/2006/main" xmlns:w14="http://schemas.microsoft.com/office/word/2010/wordml" xmlns:w15="http://schemas.microsoft.com/office/word/2012/wordml" xmlns:w16se="http://schemas.microsoft.com/office/word/2015/wordml/symex" xmlns:wpg="http://schemas.microsoft.com/office/word/2010/wordprocessingGroup" xmlns:wpi="http://schemas.microsoft.com/office/word/2010/wordprocessingInk" xmlns:wne="http://schemas.microsoft.com/office/word/2006/wordml" xmlns:wps="http://schemas.microsoft.com/office/word/2010/wordprocessingShape" mc:Ignorable="w14 w15 w16se wp14">
   <w:p>
     <w:pPr>
       <w:pStyle w:val="HeaderTitle"/>
@@ -302,42 +342,260 @@
         <w:position w:val="92"/>
         <w:sz w:val="22"/>
       </w:rPr>
-      <w:t xml:space="preserve"> - Restricted Statistics: embargoed to 09:30 </w:t>
+      <w:t xml:space="preserve"> - Restricted </w:t>
     </w:r>
-    <w:proofErr w:type="spellStart"/>
     <w:r>
       <w:rPr>
         <w:color w:val="FF0000"/>
         <w:position w:val="92"/>
         <w:sz w:val="22"/>
       </w:rPr>
-      <w:t>dd</w:t>
+      <w:t xml:space="preserve">Statistics: embargoed to 09:30 </w:t>
     </w:r>
-    <w:proofErr w:type="spellEnd"/>
     <w:r>
       <w:rPr>
         <w:color w:val="FF0000"/>
         <w:position w:val="92"/>
         <w:sz w:val="22"/>
       </w:rPr>
-      <w:t>/mm/</w:t>
+      <w:t>d/mm/yyyy</w:t>
     </w:r>
-    <w:proofErr w:type="spellStart"/>
-    <w:r>
-      <w:rPr>
-        <w:color w:val="FF0000"/>
-        <w:position w:val="92"/>
-        <w:sz w:val="22"/>
-      </w:rPr>
-      <w:t>yyyy</w:t>
-    </w:r>
-    <w:proofErr w:type="spellEnd"/>
   </w:p>
 </w:hdr>
 </file>
 
+<file path=word/header3.xml><?xml version="1.0" encoding="utf-8"?>
+<w:hdr xmlns:wpc="http://schemas.microsoft.com/office/word/2010/wordprocessingCanvas" xmlns:cx="http://schemas.microsoft.com/office/drawing/2014/chartex" xmlns:cx1="http://schemas.microsoft.com/office/drawing/2015/9/8/chartex" xmlns:mc="http://schemas.openxmlformats.org/markup-compatibility/2006" xmlns:o="urn:schemas-microsoft-com:office:office" xmlns:r="http://schemas.openxmlformats.org/officeDocument/2006/relationships" xmlns:m="http://schemas.openxmlformats.org/officeDocument/2006/math" xmlns:v="urn:schemas-microsoft-com:vml" xmlns:wp14="http://schemas.microsoft.com/office/word/2010/wordprocessingDrawing" xmlns:wp="http://schemas.openxmlformats.org/drawingml/2006/wordprocessingDrawing" xmlns:w10="urn:schemas-microsoft-com:office:word" xmlns:w="http://schemas.openxmlformats.org/wordprocessingml/2006/main" xmlns:w14="http://schemas.microsoft.com/office/word/2010/wordml" xmlns:w15="http://schemas.microsoft.com/office/word/2012/wordml" xmlns:w16se="http://schemas.microsoft.com/office/word/2015/wordml/symex" xmlns:wpg="http://schemas.microsoft.com/office/word/2010/wordprocessingGroup" xmlns:wpi="http://schemas.microsoft.com/office/word/2010/wordprocessingInk" xmlns:wne="http://schemas.microsoft.com/office/word/2006/wordml" xmlns:wps="http://schemas.microsoft.com/office/word/2010/wordprocessingShape" mc:Ignorable="w14 w15 w16se wp14">
+  <w:p>
+    <w:pPr>
+      <w:pStyle w:val="Header"/>
+    </w:pPr>
+  </w:p>
+</w:hdr>
+</file>
+
+<file path=word/numbering.xml><?xml version="1.0" encoding="utf-8"?>
+<w:numbering xmlns:wpc="http://schemas.microsoft.com/office/word/2010/wordprocessingCanvas" xmlns:cx="http://schemas.microsoft.com/office/drawing/2014/chartex" xmlns:cx1="http://schemas.microsoft.com/office/drawing/2015/9/8/chartex" xmlns:mc="http://schemas.openxmlformats.org/markup-compatibility/2006" xmlns:o="urn:schemas-microsoft-com:office:office" xmlns:r="http://schemas.openxmlformats.org/officeDocument/2006/relationships" xmlns:m="http://schemas.openxmlformats.org/officeDocument/2006/math" xmlns:v="urn:schemas-microsoft-com:vml" xmlns:wp14="http://schemas.microsoft.com/office/word/2010/wordprocessingDrawing" xmlns:wp="http://schemas.openxmlformats.org/drawingml/2006/wordprocessingDrawing" xmlns:w10="urn:schemas-microsoft-com:office:word" xmlns:w="http://schemas.openxmlformats.org/wordprocessingml/2006/main" xmlns:w14="http://schemas.microsoft.com/office/word/2010/wordml" xmlns:w15="http://schemas.microsoft.com/office/word/2012/wordml" xmlns:w16se="http://schemas.microsoft.com/office/word/2015/wordml/symex" xmlns:wpg="http://schemas.microsoft.com/office/word/2010/wordprocessingGroup" xmlns:wpi="http://schemas.microsoft.com/office/word/2010/wordprocessingInk" xmlns:wne="http://schemas.microsoft.com/office/word/2006/wordml" xmlns:wps="http://schemas.microsoft.com/office/word/2010/wordprocessingShape" mc:Ignorable="w14 w15 w16se wp14">
+  <w:abstractNum w:abstractNumId="0" w15:restartNumberingAfterBreak="0">
+    <w:nsid w:val="FFFFFF7C"/>
+    <w:multiLevelType w:val="singleLevel"/>
+    <w:tmpl w:val="63E0DE60"/>
+    <w:lvl w:ilvl="0">
+      <w:start w:val="1"/>
+      <w:numFmt w:val="decimal"/>
+      <w:lvlText w:val="%1."/>
+      <w:lvlJc w:val="left"/>
+      <w:pPr>
+        <w:tabs>
+          <w:tab w:val="num" w:pos="1492"/>
+        </w:tabs>
+        <w:ind w:left="1492" w:hanging="360"/>
+      </w:pPr>
+    </w:lvl>
+  </w:abstractNum>
+  <w:abstractNum w:abstractNumId="1" w15:restartNumberingAfterBreak="0">
+    <w:nsid w:val="FFFFFF7D"/>
+    <w:multiLevelType w:val="singleLevel"/>
+    <w:tmpl w:val="3028BBC0"/>
+    <w:lvl w:ilvl="0">
+      <w:start w:val="1"/>
+      <w:numFmt w:val="decimal"/>
+      <w:lvlText w:val="%1."/>
+      <w:lvlJc w:val="left"/>
+      <w:pPr>
+        <w:tabs>
+          <w:tab w:val="num" w:pos="1209"/>
+        </w:tabs>
+        <w:ind w:left="1209" w:hanging="360"/>
+      </w:pPr>
+    </w:lvl>
+  </w:abstractNum>
+  <w:abstractNum w:abstractNumId="2" w15:restartNumberingAfterBreak="0">
+    <w:nsid w:val="FFFFFF7E"/>
+    <w:multiLevelType w:val="singleLevel"/>
+    <w:tmpl w:val="6714F618"/>
+    <w:lvl w:ilvl="0">
+      <w:start w:val="1"/>
+      <w:numFmt w:val="decimal"/>
+      <w:lvlText w:val="%1."/>
+      <w:lvlJc w:val="left"/>
+      <w:pPr>
+        <w:tabs>
+          <w:tab w:val="num" w:pos="926"/>
+        </w:tabs>
+        <w:ind w:left="926" w:hanging="360"/>
+      </w:pPr>
+    </w:lvl>
+  </w:abstractNum>
+  <w:abstractNum w:abstractNumId="3" w15:restartNumberingAfterBreak="0">
+    <w:nsid w:val="FFFFFF7F"/>
+    <w:multiLevelType w:val="singleLevel"/>
+    <w:tmpl w:val="82E033B0"/>
+    <w:lvl w:ilvl="0">
+      <w:start w:val="1"/>
+      <w:numFmt w:val="decimal"/>
+      <w:lvlText w:val="%1."/>
+      <w:lvlJc w:val="left"/>
+      <w:pPr>
+        <w:tabs>
+          <w:tab w:val="num" w:pos="643"/>
+        </w:tabs>
+        <w:ind w:left="643" w:hanging="360"/>
+      </w:pPr>
+    </w:lvl>
+  </w:abstractNum>
+  <w:abstractNum w:abstractNumId="4" w15:restartNumberingAfterBreak="0">
+    <w:nsid w:val="FFFFFF80"/>
+    <w:multiLevelType w:val="singleLevel"/>
+    <w:tmpl w:val="E190E004"/>
+    <w:lvl w:ilvl="0">
+      <w:start w:val="1"/>
+      <w:numFmt w:val="bullet"/>
+      <w:lvlText w:val=""/>
+      <w:lvlJc w:val="left"/>
+      <w:pPr>
+        <w:tabs>
+          <w:tab w:val="num" w:pos="1492"/>
+        </w:tabs>
+        <w:ind w:left="1492" w:hanging="360"/>
+      </w:pPr>
+      <w:rPr>
+        <w:rFonts w:ascii="Symbol" w:hAnsi="Symbol" w:hint="default"/>
+      </w:rPr>
+    </w:lvl>
+  </w:abstractNum>
+  <w:abstractNum w:abstractNumId="5" w15:restartNumberingAfterBreak="0">
+    <w:nsid w:val="FFFFFF81"/>
+    <w:multiLevelType w:val="singleLevel"/>
+    <w:tmpl w:val="F1281EE6"/>
+    <w:lvl w:ilvl="0">
+      <w:start w:val="1"/>
+      <w:numFmt w:val="bullet"/>
+      <w:lvlText w:val=""/>
+      <w:lvlJc w:val="left"/>
+      <w:pPr>
+        <w:tabs>
+          <w:tab w:val="num" w:pos="1209"/>
+        </w:tabs>
+        <w:ind w:left="1209" w:hanging="360"/>
+      </w:pPr>
+      <w:rPr>
+        <w:rFonts w:ascii="Symbol" w:hAnsi="Symbol" w:hint="default"/>
+      </w:rPr>
+    </w:lvl>
+  </w:abstractNum>
+  <w:abstractNum w:abstractNumId="6" w15:restartNumberingAfterBreak="0">
+    <w:nsid w:val="FFFFFF82"/>
+    <w:multiLevelType w:val="singleLevel"/>
+    <w:tmpl w:val="3D3A58E8"/>
+    <w:lvl w:ilvl="0">
+      <w:start w:val="1"/>
+      <w:numFmt w:val="bullet"/>
+      <w:lvlText w:val=""/>
+      <w:lvlJc w:val="left"/>
+      <w:pPr>
+        <w:tabs>
+          <w:tab w:val="num" w:pos="926"/>
+        </w:tabs>
+        <w:ind w:left="926" w:hanging="360"/>
+      </w:pPr>
+      <w:rPr>
+        <w:rFonts w:ascii="Symbol" w:hAnsi="Symbol" w:hint="default"/>
+      </w:rPr>
+    </w:lvl>
+  </w:abstractNum>
+  <w:abstractNum w:abstractNumId="7" w15:restartNumberingAfterBreak="0">
+    <w:nsid w:val="FFFFFF83"/>
+    <w:multiLevelType w:val="singleLevel"/>
+    <w:tmpl w:val="40E85FCE"/>
+    <w:lvl w:ilvl="0">
+      <w:start w:val="1"/>
+      <w:numFmt w:val="bullet"/>
+      <w:lvlText w:val=""/>
+      <w:lvlJc w:val="left"/>
+      <w:pPr>
+        <w:tabs>
+          <w:tab w:val="num" w:pos="643"/>
+        </w:tabs>
+        <w:ind w:left="643" w:hanging="360"/>
+      </w:pPr>
+      <w:rPr>
+        <w:rFonts w:ascii="Symbol" w:hAnsi="Symbol" w:hint="default"/>
+      </w:rPr>
+    </w:lvl>
+  </w:abstractNum>
+  <w:abstractNum w:abstractNumId="8" w15:restartNumberingAfterBreak="0">
+    <w:nsid w:val="FFFFFF88"/>
+    <w:multiLevelType w:val="singleLevel"/>
+    <w:tmpl w:val="868C3FEC"/>
+    <w:lvl w:ilvl="0">
+      <w:start w:val="1"/>
+      <w:numFmt w:val="decimal"/>
+      <w:lvlText w:val="%1."/>
+      <w:lvlJc w:val="left"/>
+      <w:pPr>
+        <w:tabs>
+          <w:tab w:val="num" w:pos="360"/>
+        </w:tabs>
+        <w:ind w:left="360" w:hanging="360"/>
+      </w:pPr>
+    </w:lvl>
+  </w:abstractNum>
+  <w:abstractNum w:abstractNumId="9" w15:restartNumberingAfterBreak="0">
+    <w:nsid w:val="FFFFFF89"/>
+    <w:multiLevelType w:val="singleLevel"/>
+    <w:tmpl w:val="DD30F688"/>
+    <w:lvl w:ilvl="0">
+      <w:start w:val="1"/>
+      <w:numFmt w:val="bullet"/>
+      <w:lvlText w:val=""/>
+      <w:lvlJc w:val="left"/>
+      <w:pPr>
+        <w:tabs>
+          <w:tab w:val="num" w:pos="360"/>
+        </w:tabs>
+        <w:ind w:left="360" w:hanging="360"/>
+      </w:pPr>
+      <w:rPr>
+        <w:rFonts w:ascii="Symbol" w:hAnsi="Symbol" w:hint="default"/>
+      </w:rPr>
+    </w:lvl>
+  </w:abstractNum>
+  <w:num w:numId="1">
+    <w:abstractNumId w:val="9"/>
+  </w:num>
+  <w:num w:numId="2">
+    <w:abstractNumId w:val="7"/>
+  </w:num>
+  <w:num w:numId="3">
+    <w:abstractNumId w:val="6"/>
+  </w:num>
+  <w:num w:numId="4">
+    <w:abstractNumId w:val="5"/>
+  </w:num>
+  <w:num w:numId="5">
+    <w:abstractNumId w:val="4"/>
+  </w:num>
+  <w:num w:numId="6">
+    <w:abstractNumId w:val="8"/>
+  </w:num>
+  <w:num w:numId="7">
+    <w:abstractNumId w:val="3"/>
+  </w:num>
+  <w:num w:numId="8">
+    <w:abstractNumId w:val="2"/>
+  </w:num>
+  <w:num w:numId="9">
+    <w:abstractNumId w:val="1"/>
+  </w:num>
+  <w:num w:numId="10">
+    <w:abstractNumId w:val="0"/>
+  </w:num>
+</w:numbering>
+</file>
+
 <file path=word/styles.xml><?xml version="1.0" encoding="utf-8"?>
-<w:styles xmlns:r="http://schemas.openxmlformats.org/officeDocument/2006/relationships" xmlns:w="http://schemas.openxmlformats.org/wordprocessingml/2006/main">
+<w:styles xmlns:mc="http://schemas.openxmlformats.org/markup-compatibility/2006" xmlns:r="http://schemas.openxmlformats.org/officeDocument/2006/relationships" xmlns:w="http://schemas.openxmlformats.org/wordprocessingml/2006/main" xmlns:w14="http://schemas.microsoft.com/office/word/2010/wordml" xmlns:w15="http://schemas.microsoft.com/office/word/2012/wordml" xmlns:w16se="http://schemas.microsoft.com/office/word/2015/wordml/symex" mc:Ignorable="w14 w15 w16se">
   <w:docDefaults>
     <w:rPrDefault>
       <w:rPr>
@@ -353,144 +611,378 @@
       </w:pPr>
     </w:pPrDefault>
   </w:docDefaults>
-  <w:latentStyles w:defLockedState="0" w:defUIPriority="99" w:defSemiHidden="1" w:defUnhideWhenUsed="1" w:defQFormat="0" w:count="267">
-    <w:lsdException w:name="Normal" w:semiHidden="0" w:uiPriority="0" w:unhideWhenUsed="0" w:qFormat="1"/>
-    <w:lsdException w:name="heading 1" w:semiHidden="0" w:uiPriority="9" w:unhideWhenUsed="0"/>
-    <w:lsdException w:name="heading 2" w:uiPriority="9" w:qFormat="1"/>
-    <w:lsdException w:name="heading 3" w:uiPriority="9" w:qFormat="1"/>
-    <w:lsdException w:name="heading 4" w:uiPriority="9" w:qFormat="1"/>
-    <w:lsdException w:name="heading 5" w:uiPriority="9" w:qFormat="1"/>
-    <w:lsdException w:name="heading 6" w:uiPriority="9" w:qFormat="1"/>
-    <w:lsdException w:name="heading 7" w:semiHidden="0" w:uiPriority="9" w:unhideWhenUsed="0" w:qFormat="1"/>
-    <w:lsdException w:name="heading 8" w:uiPriority="9" w:qFormat="1"/>
-    <w:lsdException w:name="heading 9" w:uiPriority="9" w:qFormat="1"/>
-    <w:lsdException w:name="toc 1" w:uiPriority="39"/>
-    <w:lsdException w:name="toc 2" w:uiPriority="39"/>
-    <w:lsdException w:name="toc 3" w:uiPriority="39"/>
-    <w:lsdException w:name="toc 4" w:uiPriority="39"/>
-    <w:lsdException w:name="toc 5" w:uiPriority="39"/>
-    <w:lsdException w:name="toc 6" w:uiPriority="39"/>
-    <w:lsdException w:name="toc 7" w:uiPriority="39"/>
-    <w:lsdException w:name="toc 8" w:uiPriority="39"/>
-    <w:lsdException w:name="toc 9" w:uiPriority="39"/>
-    <w:lsdException w:name="caption" w:uiPriority="35" w:qFormat="1"/>
-    <w:lsdException w:name="Title" w:semiHidden="0" w:uiPriority="10" w:unhideWhenUsed="0" w:qFormat="1"/>
-    <w:lsdException w:name="Default Paragraph Font" w:uiPriority="1"/>
-    <w:lsdException w:name="Subtitle" w:semiHidden="0" w:uiPriority="11" w:unhideWhenUsed="0" w:qFormat="1"/>
-    <w:lsdException w:name="Strong" w:semiHidden="0" w:uiPriority="22" w:unhideWhenUsed="0" w:qFormat="1"/>
-    <w:lsdException w:name="Emphasis" w:semiHidden="0" w:uiPriority="20" w:unhideWhenUsed="0" w:qFormat="1"/>
-    <w:lsdException w:name="Table Grid" w:semiHidden="0" w:uiPriority="59" w:unhideWhenUsed="0"/>
-    <w:lsdException w:name="Placeholder Text" w:unhideWhenUsed="0"/>
-    <w:lsdException w:name="No Spacing" w:semiHidden="0" w:uiPriority="1" w:unhideWhenUsed="0" w:qFormat="1"/>
-    <w:lsdException w:name="Light Shading" w:semiHidden="0" w:uiPriority="60" w:unhideWhenUsed="0"/>
-    <w:lsdException w:name="Light List" w:semiHidden="0" w:uiPriority="61" w:unhideWhenUsed="0"/>
-    <w:lsdException w:name="Light Grid" w:semiHidden="0" w:uiPriority="62" w:unhideWhenUsed="0"/>
-    <w:lsdException w:name="Medium Shading 1" w:semiHidden="0" w:uiPriority="63" w:unhideWhenUsed="0"/>
-    <w:lsdException w:name="Medium Shading 2" w:semiHidden="0" w:uiPriority="64" w:unhideWhenUsed="0"/>
-    <w:lsdException w:name="Medium List 1" w:semiHidden="0" w:uiPriority="65" w:unhideWhenUsed="0"/>
-    <w:lsdException w:name="Medium List 2" w:semiHidden="0" w:uiPriority="66" w:unhideWhenUsed="0"/>
-    <w:lsdException w:name="Medium Grid 1" w:semiHidden="0" w:uiPriority="67" w:unhideWhenUsed="0"/>
-    <w:lsdException w:name="Medium Grid 2" w:semiHidden="0" w:uiPriority="68" w:unhideWhenUsed="0"/>
-    <w:lsdException w:name="Medium Grid 3" w:semiHidden="0" w:uiPriority="69" w:unhideWhenUsed="0"/>
-    <w:lsdException w:name="Dark List" w:semiHidden="0" w:uiPriority="70" w:unhideWhenUsed="0"/>
-    <w:lsdException w:name="Colorful Shading" w:semiHidden="0" w:uiPriority="71" w:unhideWhenUsed="0"/>
-    <w:lsdException w:name="Colorful List" w:semiHidden="0" w:uiPriority="72" w:unhideWhenUsed="0"/>
-    <w:lsdException w:name="Colorful Grid" w:semiHidden="0" w:uiPriority="73" w:unhideWhenUsed="0"/>
-    <w:lsdException w:name="Light Shading Accent 1" w:semiHidden="0" w:uiPriority="60" w:unhideWhenUsed="0"/>
-    <w:lsdException w:name="Light List Accent 1" w:semiHidden="0" w:uiPriority="61" w:unhideWhenUsed="0"/>
-    <w:lsdException w:name="Light Grid Accent 1" w:semiHidden="0" w:uiPriority="62" w:unhideWhenUsed="0"/>
-    <w:lsdException w:name="Medium Shading 1 Accent 1" w:semiHidden="0" w:uiPriority="63" w:unhideWhenUsed="0"/>
-    <w:lsdException w:name="Medium Shading 2 Accent 1" w:semiHidden="0" w:uiPriority="64" w:unhideWhenUsed="0"/>
-    <w:lsdException w:name="Medium List 1 Accent 1" w:semiHidden="0" w:uiPriority="65" w:unhideWhenUsed="0"/>
-    <w:lsdException w:name="Revision" w:unhideWhenUsed="0"/>
-    <w:lsdException w:name="List Paragraph" w:semiHidden="0" w:uiPriority="34" w:unhideWhenUsed="0" w:qFormat="1"/>
-    <w:lsdException w:name="Quote" w:semiHidden="0" w:uiPriority="29" w:unhideWhenUsed="0" w:qFormat="1"/>
-    <w:lsdException w:name="Intense Quote" w:semiHidden="0" w:uiPriority="30" w:unhideWhenUsed="0" w:qFormat="1"/>
-    <w:lsdException w:name="Medium List 2 Accent 1" w:semiHidden="0" w:uiPriority="66" w:unhideWhenUsed="0"/>
-    <w:lsdException w:name="Medium Grid 1 Accent 1" w:semiHidden="0" w:uiPriority="67" w:unhideWhenUsed="0"/>
-    <w:lsdException w:name="Medium Grid 2 Accent 1" w:semiHidden="0" w:uiPriority="68" w:unhideWhenUsed="0"/>
-    <w:lsdException w:name="Medium Grid 3 Accent 1" w:semiHidden="0" w:uiPriority="69" w:unhideWhenUsed="0"/>
-    <w:lsdException w:name="Dark List Accent 1" w:semiHidden="0" w:uiPriority="70" w:unhideWhenUsed="0"/>
-    <w:lsdException w:name="Colorful Shading Accent 1" w:semiHidden="0" w:uiPriority="71" w:unhideWhenUsed="0"/>
-    <w:lsdException w:name="Colorful List Accent 1" w:semiHidden="0" w:uiPriority="72" w:unhideWhenUsed="0"/>
-    <w:lsdException w:name="Colorful Grid Accent 1" w:semiHidden="0" w:uiPriority="73" w:unhideWhenUsed="0"/>
-    <w:lsdException w:name="Light Shading Accent 2" w:semiHidden="0" w:uiPriority="60" w:unhideWhenUsed="0"/>
-    <w:lsdException w:name="Light List Accent 2" w:semiHidden="0" w:uiPriority="61" w:unhideWhenUsed="0"/>
-    <w:lsdException w:name="Light Grid Accent 2" w:semiHidden="0" w:uiPriority="62" w:unhideWhenUsed="0"/>
-    <w:lsdException w:name="Medium Shading 1 Accent 2" w:semiHidden="0" w:uiPriority="63" w:unhideWhenUsed="0"/>
-    <w:lsdException w:name="Medium Shading 2 Accent 2" w:semiHidden="0" w:uiPriority="64" w:unhideWhenUsed="0"/>
-    <w:lsdException w:name="Medium List 1 Accent 2" w:semiHidden="0" w:uiPriority="65" w:unhideWhenUsed="0"/>
-    <w:lsdException w:name="Medium List 2 Accent 2" w:semiHidden="0" w:uiPriority="66" w:unhideWhenUsed="0"/>
-    <w:lsdException w:name="Medium Grid 1 Accent 2" w:semiHidden="0" w:uiPriority="67" w:unhideWhenUsed="0"/>
-    <w:lsdException w:name="Medium Grid 2 Accent 2" w:semiHidden="0" w:uiPriority="68" w:unhideWhenUsed="0"/>
-    <w:lsdException w:name="Medium Grid 3 Accent 2" w:semiHidden="0" w:uiPriority="69" w:unhideWhenUsed="0"/>
-    <w:lsdException w:name="Dark List Accent 2" w:semiHidden="0" w:uiPriority="70" w:unhideWhenUsed="0"/>
-    <w:lsdException w:name="Colorful Shading Accent 2" w:semiHidden="0" w:uiPriority="71" w:unhideWhenUsed="0"/>
-    <w:lsdException w:name="Colorful List Accent 2" w:semiHidden="0" w:uiPriority="72" w:unhideWhenUsed="0"/>
-    <w:lsdException w:name="Colorful Grid Accent 2" w:semiHidden="0" w:uiPriority="73" w:unhideWhenUsed="0"/>
-    <w:lsdException w:name="Light Shading Accent 3" w:semiHidden="0" w:uiPriority="60" w:unhideWhenUsed="0"/>
-    <w:lsdException w:name="Light List Accent 3" w:semiHidden="0" w:uiPriority="61" w:unhideWhenUsed="0"/>
-    <w:lsdException w:name="Light Grid Accent 3" w:semiHidden="0" w:uiPriority="62" w:unhideWhenUsed="0"/>
-    <w:lsdException w:name="Medium Shading 1 Accent 3" w:semiHidden="0" w:uiPriority="63" w:unhideWhenUsed="0"/>
-    <w:lsdException w:name="Medium Shading 2 Accent 3" w:semiHidden="0" w:uiPriority="64" w:unhideWhenUsed="0"/>
-    <w:lsdException w:name="Medium List 1 Accent 3" w:semiHidden="0" w:uiPriority="65" w:unhideWhenUsed="0"/>
-    <w:lsdException w:name="Medium List 2 Accent 3" w:semiHidden="0" w:uiPriority="66" w:unhideWhenUsed="0"/>
-    <w:lsdException w:name="Medium Grid 1 Accent 3" w:semiHidden="0" w:uiPriority="67" w:unhideWhenUsed="0"/>
-    <w:lsdException w:name="Medium Grid 2 Accent 3" w:semiHidden="0" w:uiPriority="68" w:unhideWhenUsed="0"/>
-    <w:lsdException w:name="Medium Grid 3 Accent 3" w:semiHidden="0" w:uiPriority="69" w:unhideWhenUsed="0"/>
-    <w:lsdException w:name="Dark List Accent 3" w:semiHidden="0" w:uiPriority="70" w:unhideWhenUsed="0"/>
-    <w:lsdException w:name="Colorful Shading Accent 3" w:semiHidden="0" w:uiPriority="71" w:unhideWhenUsed="0"/>
-    <w:lsdException w:name="Colorful List Accent 3" w:semiHidden="0" w:uiPriority="72" w:unhideWhenUsed="0"/>
-    <w:lsdException w:name="Colorful Grid Accent 3" w:semiHidden="0" w:uiPriority="73" w:unhideWhenUsed="0"/>
-    <w:lsdException w:name="Light Shading Accent 4" w:semiHidden="0" w:uiPriority="60" w:unhideWhenUsed="0"/>
-    <w:lsdException w:name="Light List Accent 4" w:semiHidden="0" w:uiPriority="61" w:unhideWhenUsed="0"/>
-    <w:lsdException w:name="Light Grid Accent 4" w:semiHidden="0" w:uiPriority="62" w:unhideWhenUsed="0"/>
-    <w:lsdException w:name="Medium Shading 1 Accent 4" w:semiHidden="0" w:uiPriority="63" w:unhideWhenUsed="0"/>
-    <w:lsdException w:name="Medium Shading 2 Accent 4" w:semiHidden="0" w:uiPriority="64" w:unhideWhenUsed="0"/>
-    <w:lsdException w:name="Medium List 1 Accent 4" w:semiHidden="0" w:uiPriority="65" w:unhideWhenUsed="0"/>
-    <w:lsdException w:name="Medium List 2 Accent 4" w:semiHidden="0" w:uiPriority="66" w:unhideWhenUsed="0"/>
-    <w:lsdException w:name="Medium Grid 1 Accent 4" w:semiHidden="0" w:uiPriority="67" w:unhideWhenUsed="0"/>
-    <w:lsdException w:name="Medium Grid 2 Accent 4" w:semiHidden="0" w:uiPriority="68" w:unhideWhenUsed="0"/>
-    <w:lsdException w:name="Medium Grid 3 Accent 4" w:semiHidden="0" w:uiPriority="69" w:unhideWhenUsed="0"/>
-    <w:lsdException w:name="Dark List Accent 4" w:semiHidden="0" w:uiPriority="70" w:unhideWhenUsed="0"/>
-    <w:lsdException w:name="Colorful Shading Accent 4" w:semiHidden="0" w:uiPriority="71" w:unhideWhenUsed="0"/>
-    <w:lsdException w:name="Colorful List Accent 4" w:semiHidden="0" w:uiPriority="72" w:unhideWhenUsed="0"/>
-    <w:lsdException w:name="Colorful Grid Accent 4" w:semiHidden="0" w:uiPriority="73" w:unhideWhenUsed="0"/>
-    <w:lsdException w:name="Light Shading Accent 5" w:semiHidden="0" w:uiPriority="60" w:unhideWhenUsed="0"/>
-    <w:lsdException w:name="Light List Accent 5" w:semiHidden="0" w:uiPriority="61" w:unhideWhenUsed="0"/>
-    <w:lsdException w:name="Light Grid Accent 5" w:semiHidden="0" w:uiPriority="62" w:unhideWhenUsed="0"/>
-    <w:lsdException w:name="Medium Shading 1 Accent 5" w:semiHidden="0" w:uiPriority="63" w:unhideWhenUsed="0"/>
-    <w:lsdException w:name="Medium Shading 2 Accent 5" w:semiHidden="0" w:uiPriority="64" w:unhideWhenUsed="0"/>
-    <w:lsdException w:name="Medium List 1 Accent 5" w:semiHidden="0" w:uiPriority="65" w:unhideWhenUsed="0"/>
-    <w:lsdException w:name="Medium List 2 Accent 5" w:semiHidden="0" w:uiPriority="66" w:unhideWhenUsed="0"/>
-    <w:lsdException w:name="Medium Grid 1 Accent 5" w:semiHidden="0" w:uiPriority="67" w:unhideWhenUsed="0"/>
-    <w:lsdException w:name="Medium Grid 2 Accent 5" w:semiHidden="0" w:uiPriority="68" w:unhideWhenUsed="0"/>
-    <w:lsdException w:name="Medium Grid 3 Accent 5" w:semiHidden="0" w:uiPriority="69" w:unhideWhenUsed="0"/>
-    <w:lsdException w:name="Dark List Accent 5" w:semiHidden="0" w:uiPriority="70" w:unhideWhenUsed="0"/>
-    <w:lsdException w:name="Colorful Shading Accent 5" w:semiHidden="0" w:uiPriority="71" w:unhideWhenUsed="0"/>
-    <w:lsdException w:name="Colorful List Accent 5" w:semiHidden="0" w:uiPriority="72" w:unhideWhenUsed="0"/>
-    <w:lsdException w:name="Colorful Grid Accent 5" w:semiHidden="0" w:uiPriority="73" w:unhideWhenUsed="0"/>
-    <w:lsdException w:name="Light Shading Accent 6" w:semiHidden="0" w:uiPriority="60" w:unhideWhenUsed="0"/>
-    <w:lsdException w:name="Light List Accent 6" w:semiHidden="0" w:uiPriority="61" w:unhideWhenUsed="0"/>
-    <w:lsdException w:name="Light Grid Accent 6" w:semiHidden="0" w:uiPriority="62" w:unhideWhenUsed="0"/>
-    <w:lsdException w:name="Medium Shading 1 Accent 6" w:semiHidden="0" w:uiPriority="63" w:unhideWhenUsed="0"/>
-    <w:lsdException w:name="Medium Shading 2 Accent 6" w:semiHidden="0" w:uiPriority="64" w:unhideWhenUsed="0"/>
-    <w:lsdException w:name="Medium List 1 Accent 6" w:semiHidden="0" w:uiPriority="65" w:unhideWhenUsed="0"/>
-    <w:lsdException w:name="Medium List 2 Accent 6" w:semiHidden="0" w:uiPriority="66" w:unhideWhenUsed="0"/>
-    <w:lsdException w:name="Medium Grid 1 Accent 6" w:semiHidden="0" w:uiPriority="67" w:unhideWhenUsed="0"/>
-    <w:lsdException w:name="Medium Grid 2 Accent 6" w:semiHidden="0" w:uiPriority="68" w:unhideWhenUsed="0"/>
-    <w:lsdException w:name="Medium Grid 3 Accent 6" w:semiHidden="0" w:uiPriority="69" w:unhideWhenUsed="0"/>
-    <w:lsdException w:name="Dark List Accent 6" w:semiHidden="0" w:uiPriority="70" w:unhideWhenUsed="0"/>
-    <w:lsdException w:name="Colorful Shading Accent 6" w:semiHidden="0" w:uiPriority="71" w:unhideWhenUsed="0"/>
-    <w:lsdException w:name="Colorful List Accent 6" w:semiHidden="0" w:uiPriority="72" w:unhideWhenUsed="0"/>
-    <w:lsdException w:name="Colorful Grid Accent 6" w:semiHidden="0" w:uiPriority="73" w:unhideWhenUsed="0"/>
-    <w:lsdException w:name="Subtle Emphasis" w:semiHidden="0" w:uiPriority="19" w:unhideWhenUsed="0" w:qFormat="1"/>
-    <w:lsdException w:name="Intense Emphasis" w:semiHidden="0" w:uiPriority="21" w:unhideWhenUsed="0" w:qFormat="1"/>
-    <w:lsdException w:name="Subtle Reference" w:semiHidden="0" w:uiPriority="31" w:unhideWhenUsed="0" w:qFormat="1"/>
-    <w:lsdException w:name="Intense Reference" w:semiHidden="0" w:uiPriority="32" w:unhideWhenUsed="0" w:qFormat="1"/>
-    <w:lsdException w:name="Book Title" w:semiHidden="0" w:uiPriority="33" w:unhideWhenUsed="0" w:qFormat="1"/>
-    <w:lsdException w:name="Bibliography" w:uiPriority="37"/>
-    <w:lsdException w:name="TOC Heading" w:uiPriority="39" w:qFormat="1"/>
+  <w:latentStyles w:defLockedState="0" w:defUIPriority="99" w:defSemiHidden="0" w:defUnhideWhenUsed="0" w:defQFormat="0" w:count="371">
+    <w:lsdException w:name="Normal" w:uiPriority="0" w:qFormat="1"/>
+    <w:lsdException w:name="heading 1" w:uiPriority="9"/>
+    <w:lsdException w:name="heading 2" w:semiHidden="1" w:uiPriority="9" w:unhideWhenUsed="1" w:qFormat="1"/>
+    <w:lsdException w:name="heading 3" w:semiHidden="1" w:uiPriority="9" w:unhideWhenUsed="1" w:qFormat="1"/>
+    <w:lsdException w:name="heading 4" w:semiHidden="1" w:uiPriority="9" w:unhideWhenUsed="1" w:qFormat="1"/>
+    <w:lsdException w:name="heading 5" w:semiHidden="1" w:uiPriority="9" w:unhideWhenUsed="1" w:qFormat="1"/>
+    <w:lsdException w:name="heading 6" w:semiHidden="1" w:uiPriority="9" w:unhideWhenUsed="1" w:qFormat="1"/>
+    <w:lsdException w:name="heading 7" w:uiPriority="9" w:qFormat="1"/>
+    <w:lsdException w:name="heading 8" w:semiHidden="1" w:uiPriority="9" w:unhideWhenUsed="1" w:qFormat="1"/>
+    <w:lsdException w:name="heading 9" w:semiHidden="1" w:uiPriority="9" w:unhideWhenUsed="1" w:qFormat="1"/>
+    <w:lsdException w:name="index 1" w:semiHidden="1" w:unhideWhenUsed="1"/>
+    <w:lsdException w:name="index 2" w:semiHidden="1" w:unhideWhenUsed="1"/>
+    <w:lsdException w:name="index 3" w:semiHidden="1" w:unhideWhenUsed="1"/>
+    <w:lsdException w:name="index 4" w:semiHidden="1" w:unhideWhenUsed="1"/>
+    <w:lsdException w:name="index 5" w:semiHidden="1" w:unhideWhenUsed="1"/>
+    <w:lsdException w:name="index 6" w:semiHidden="1" w:unhideWhenUsed="1"/>
+    <w:lsdException w:name="index 7" w:semiHidden="1" w:unhideWhenUsed="1"/>
+    <w:lsdException w:name="index 8" w:semiHidden="1" w:unhideWhenUsed="1"/>
+    <w:lsdException w:name="index 9" w:semiHidden="1" w:unhideWhenUsed="1"/>
+    <w:lsdException w:name="toc 1" w:semiHidden="1" w:uiPriority="39" w:unhideWhenUsed="1"/>
+    <w:lsdException w:name="toc 2" w:semiHidden="1" w:uiPriority="39" w:unhideWhenUsed="1"/>
+    <w:lsdException w:name="toc 3" w:semiHidden="1" w:uiPriority="39" w:unhideWhenUsed="1"/>
+    <w:lsdException w:name="toc 4" w:semiHidden="1" w:uiPriority="39" w:unhideWhenUsed="1"/>
+    <w:lsdException w:name="toc 5" w:semiHidden="1" w:uiPriority="39" w:unhideWhenUsed="1"/>
+    <w:lsdException w:name="toc 6" w:semiHidden="1" w:uiPriority="39" w:unhideWhenUsed="1"/>
+    <w:lsdException w:name="toc 7" w:semiHidden="1" w:uiPriority="39" w:unhideWhenUsed="1"/>
+    <w:lsdException w:name="toc 8" w:semiHidden="1" w:uiPriority="39" w:unhideWhenUsed="1"/>
+    <w:lsdException w:name="toc 9" w:semiHidden="1" w:uiPriority="39" w:unhideWhenUsed="1"/>
+    <w:lsdException w:name="Normal Indent" w:semiHidden="1" w:unhideWhenUsed="1"/>
+    <w:lsdException w:name="footnote text" w:semiHidden="1" w:unhideWhenUsed="1"/>
+    <w:lsdException w:name="annotation text" w:semiHidden="1" w:unhideWhenUsed="1"/>
+    <w:lsdException w:name="header" w:semiHidden="1" w:unhideWhenUsed="1"/>
+    <w:lsdException w:name="footer" w:semiHidden="1" w:unhideWhenUsed="1"/>
+    <w:lsdException w:name="index heading" w:semiHidden="1" w:unhideWhenUsed="1"/>
+    <w:lsdException w:name="caption" w:semiHidden="1" w:uiPriority="35" w:unhideWhenUsed="1" w:qFormat="1"/>
+    <w:lsdException w:name="table of figures" w:semiHidden="1" w:unhideWhenUsed="1"/>
+    <w:lsdException w:name="envelope address" w:semiHidden="1" w:unhideWhenUsed="1"/>
+    <w:lsdException w:name="envelope return" w:semiHidden="1" w:unhideWhenUsed="1"/>
+    <w:lsdException w:name="footnote reference" w:semiHidden="1" w:unhideWhenUsed="1"/>
+    <w:lsdException w:name="annotation reference" w:semiHidden="1" w:unhideWhenUsed="1"/>
+    <w:lsdException w:name="line number" w:semiHidden="1" w:unhideWhenUsed="1"/>
+    <w:lsdException w:name="page number" w:semiHidden="1" w:unhideWhenUsed="1"/>
+    <w:lsdException w:name="endnote reference" w:semiHidden="1" w:unhideWhenUsed="1"/>
+    <w:lsdException w:name="endnote text" w:semiHidden="1" w:unhideWhenUsed="1"/>
+    <w:lsdException w:name="table of authorities" w:semiHidden="1" w:unhideWhenUsed="1"/>
+    <w:lsdException w:name="macro" w:semiHidden="1" w:unhideWhenUsed="1"/>
+    <w:lsdException w:name="toa heading" w:semiHidden="1" w:unhideWhenUsed="1"/>
+    <w:lsdException w:name="List" w:semiHidden="1" w:unhideWhenUsed="1"/>
+    <w:lsdException w:name="List Bullet" w:semiHidden="1" w:unhideWhenUsed="1"/>
+    <w:lsdException w:name="List Number" w:semiHidden="1" w:unhideWhenUsed="1"/>
+    <w:lsdException w:name="List 2" w:semiHidden="1" w:unhideWhenUsed="1"/>
+    <w:lsdException w:name="List 3" w:semiHidden="1" w:unhideWhenUsed="1"/>
+    <w:lsdException w:name="List 4" w:semiHidden="1" w:unhideWhenUsed="1"/>
+    <w:lsdException w:name="List 5" w:semiHidden="1" w:unhideWhenUsed="1"/>
+    <w:lsdException w:name="List Bullet 2" w:semiHidden="1" w:unhideWhenUsed="1"/>
+    <w:lsdException w:name="List Bullet 3" w:semiHidden="1" w:unhideWhenUsed="1"/>
+    <w:lsdException w:name="List Bullet 4" w:semiHidden="1" w:unhideWhenUsed="1"/>
+    <w:lsdException w:name="List Bullet 5" w:semiHidden="1" w:unhideWhenUsed="1"/>
+    <w:lsdException w:name="List Number 2" w:semiHidden="1" w:unhideWhenUsed="1"/>
+    <w:lsdException w:name="List Number 3" w:semiHidden="1" w:unhideWhenUsed="1"/>
+    <w:lsdException w:name="List Number 4" w:semiHidden="1" w:unhideWhenUsed="1"/>
+    <w:lsdException w:name="List Number 5" w:semiHidden="1" w:unhideWhenUsed="1"/>
+    <w:lsdException w:name="Title" w:uiPriority="10" w:qFormat="1"/>
+    <w:lsdException w:name="Closing" w:semiHidden="1" w:unhideWhenUsed="1"/>
+    <w:lsdException w:name="Signature" w:semiHidden="1" w:unhideWhenUsed="1"/>
+    <w:lsdException w:name="Default Paragraph Font" w:semiHidden="1" w:uiPriority="1" w:unhideWhenUsed="1"/>
+    <w:lsdException w:name="Body Text" w:semiHidden="1" w:unhideWhenUsed="1"/>
+    <w:lsdException w:name="Body Text Indent" w:semiHidden="1" w:unhideWhenUsed="1"/>
+    <w:lsdException w:name="List Continue" w:semiHidden="1" w:unhideWhenUsed="1"/>
+    <w:lsdException w:name="List Continue 2" w:semiHidden="1" w:unhideWhenUsed="1"/>
+    <w:lsdException w:name="List Continue 3" w:semiHidden="1" w:unhideWhenUsed="1"/>
+    <w:lsdException w:name="List Continue 4" w:semiHidden="1" w:unhideWhenUsed="1"/>
+    <w:lsdException w:name="List Continue 5" w:semiHidden="1" w:unhideWhenUsed="1"/>
+    <w:lsdException w:name="Message Header" w:semiHidden="1" w:unhideWhenUsed="1"/>
+    <w:lsdException w:name="Subtitle" w:uiPriority="11" w:qFormat="1"/>
+    <w:lsdException w:name="Salutation" w:semiHidden="1" w:unhideWhenUsed="1"/>
+    <w:lsdException w:name="Date" w:semiHidden="1" w:unhideWhenUsed="1"/>
+    <w:lsdException w:name="Body Text First Indent" w:semiHidden="1" w:unhideWhenUsed="1"/>
+    <w:lsdException w:name="Body Text First Indent 2" w:semiHidden="1" w:unhideWhenUsed="1"/>
+    <w:lsdException w:name="Note Heading" w:semiHidden="1" w:unhideWhenUsed="1"/>
+    <w:lsdException w:name="Body Text 2" w:semiHidden="1" w:unhideWhenUsed="1"/>
+    <w:lsdException w:name="Body Text 3" w:semiHidden="1" w:unhideWhenUsed="1"/>
+    <w:lsdException w:name="Body Text Indent 2" w:semiHidden="1" w:unhideWhenUsed="1"/>
+    <w:lsdException w:name="Body Text Indent 3" w:semiHidden="1" w:unhideWhenUsed="1"/>
+    <w:lsdException w:name="Block Text" w:semiHidden="1" w:unhideWhenUsed="1"/>
+    <w:lsdException w:name="Hyperlink" w:semiHidden="1" w:unhideWhenUsed="1"/>
+    <w:lsdException w:name="FollowedHyperlink" w:semiHidden="1" w:unhideWhenUsed="1"/>
+    <w:lsdException w:name="Strong" w:uiPriority="22" w:qFormat="1"/>
+    <w:lsdException w:name="Emphasis" w:uiPriority="20" w:qFormat="1"/>
+    <w:lsdException w:name="Document Map" w:semiHidden="1" w:unhideWhenUsed="1"/>
+    <w:lsdException w:name="Plain Text" w:semiHidden="1" w:unhideWhenUsed="1"/>
+    <w:lsdException w:name="E-mail Signature" w:semiHidden="1" w:unhideWhenUsed="1"/>
+    <w:lsdException w:name="HTML Top of Form" w:semiHidden="1" w:unhideWhenUsed="1"/>
+    <w:lsdException w:name="HTML Bottom of Form" w:semiHidden="1" w:unhideWhenUsed="1"/>
+    <w:lsdException w:name="Normal (Web)" w:semiHidden="1" w:unhideWhenUsed="1"/>
+    <w:lsdException w:name="HTML Acronym" w:semiHidden="1" w:unhideWhenUsed="1"/>
+    <w:lsdException w:name="HTML Address" w:semiHidden="1" w:unhideWhenUsed="1"/>
+    <w:lsdException w:name="HTML Cite" w:semiHidden="1" w:unhideWhenUsed="1"/>
+    <w:lsdException w:name="HTML Code" w:semiHidden="1" w:unhideWhenUsed="1"/>
+    <w:lsdException w:name="HTML Definition" w:semiHidden="1" w:unhideWhenUsed="1"/>
+    <w:lsdException w:name="HTML Keyboard" w:semiHidden="1" w:unhideWhenUsed="1"/>
+    <w:lsdException w:name="HTML Preformatted" w:semiHidden="1" w:unhideWhenUsed="1"/>
+    <w:lsdException w:name="HTML Sample" w:semiHidden="1" w:unhideWhenUsed="1"/>
+    <w:lsdException w:name="HTML Typewriter" w:semiHidden="1" w:unhideWhenUsed="1"/>
+    <w:lsdException w:name="HTML Variable" w:semiHidden="1" w:unhideWhenUsed="1"/>
+    <w:lsdException w:name="Normal Table" w:semiHidden="1" w:unhideWhenUsed="1"/>
+    <w:lsdException w:name="annotation subject" w:semiHidden="1" w:unhideWhenUsed="1"/>
+    <w:lsdException w:name="No List" w:semiHidden="1" w:unhideWhenUsed="1"/>
+    <w:lsdException w:name="Outline List 1" w:semiHidden="1" w:unhideWhenUsed="1"/>
+    <w:lsdException w:name="Outline List 2" w:semiHidden="1" w:unhideWhenUsed="1"/>
+    <w:lsdException w:name="Outline List 3" w:semiHidden="1" w:unhideWhenUsed="1"/>
+    <w:lsdException w:name="Table Simple 1" w:semiHidden="1" w:unhideWhenUsed="1"/>
+    <w:lsdException w:name="Table Simple 2" w:semiHidden="1" w:unhideWhenUsed="1"/>
+    <w:lsdException w:name="Table Simple 3" w:semiHidden="1" w:unhideWhenUsed="1"/>
+    <w:lsdException w:name="Table Classic 1" w:semiHidden="1" w:unhideWhenUsed="1"/>
+    <w:lsdException w:name="Table Classic 2" w:semiHidden="1" w:unhideWhenUsed="1"/>
+    <w:lsdException w:name="Table Classic 3" w:semiHidden="1" w:unhideWhenUsed="1"/>
+    <w:lsdException w:name="Table Classic 4" w:semiHidden="1" w:unhideWhenUsed="1"/>
+    <w:lsdException w:name="Table Colorful 1" w:semiHidden="1" w:unhideWhenUsed="1"/>
+    <w:lsdException w:name="Table Colorful 2" w:semiHidden="1" w:unhideWhenUsed="1"/>
+    <w:lsdException w:name="Table Colorful 3" w:semiHidden="1" w:unhideWhenUsed="1"/>
+    <w:lsdException w:name="Table Columns 1" w:semiHidden="1" w:unhideWhenUsed="1"/>
+    <w:lsdException w:name="Table Columns 2" w:semiHidden="1" w:unhideWhenUsed="1"/>
+    <w:lsdException w:name="Table Columns 3" w:semiHidden="1" w:unhideWhenUsed="1"/>
+    <w:lsdException w:name="Table Columns 4" w:semiHidden="1" w:unhideWhenUsed="1"/>
+    <w:lsdException w:name="Table Columns 5" w:semiHidden="1" w:unhideWhenUsed="1"/>
+    <w:lsdException w:name="Table Grid 1" w:semiHidden="1" w:unhideWhenUsed="1"/>
+    <w:lsdException w:name="Table Grid 2" w:semiHidden="1" w:unhideWhenUsed="1"/>
+    <w:lsdException w:name="Table Grid 3" w:semiHidden="1" w:unhideWhenUsed="1"/>
+    <w:lsdException w:name="Table Grid 4" w:semiHidden="1" w:unhideWhenUsed="1"/>
+    <w:lsdException w:name="Table Grid 5" w:semiHidden="1" w:unhideWhenUsed="1"/>
+    <w:lsdException w:name="Table Grid 6" w:semiHidden="1" w:unhideWhenUsed="1"/>
+    <w:lsdException w:name="Table Grid 7" w:semiHidden="1" w:unhideWhenUsed="1"/>
+    <w:lsdException w:name="Table Grid 8" w:semiHidden="1" w:unhideWhenUsed="1"/>
+    <w:lsdException w:name="Table List 1" w:semiHidden="1" w:unhideWhenUsed="1"/>
+    <w:lsdException w:name="Table List 2" w:semiHidden="1" w:unhideWhenUsed="1"/>
+    <w:lsdException w:name="Table List 3" w:semiHidden="1" w:unhideWhenUsed="1"/>
+    <w:lsdException w:name="Table List 4" w:semiHidden="1" w:unhideWhenUsed="1"/>
+    <w:lsdException w:name="Table List 5" w:semiHidden="1" w:unhideWhenUsed="1"/>
+    <w:lsdException w:name="Table List 6" w:semiHidden="1" w:unhideWhenUsed="1"/>
+    <w:lsdException w:name="Table List 7" w:semiHidden="1" w:unhideWhenUsed="1"/>
+    <w:lsdException w:name="Table List 8" w:semiHidden="1" w:unhideWhenUsed="1"/>
+    <w:lsdException w:name="Table 3D effects 1" w:semiHidden="1" w:unhideWhenUsed="1"/>
+    <w:lsdException w:name="Table 3D effects 2" w:semiHidden="1" w:unhideWhenUsed="1"/>
+    <w:lsdException w:name="Table 3D effects 3" w:semiHidden="1" w:unhideWhenUsed="1"/>
+    <w:lsdException w:name="Table Contemporary" w:semiHidden="1" w:unhideWhenUsed="1"/>
+    <w:lsdException w:name="Table Elegant" w:semiHidden="1" w:unhideWhenUsed="1"/>
+    <w:lsdException w:name="Table Professional" w:semiHidden="1" w:unhideWhenUsed="1"/>
+    <w:lsdException w:name="Table Subtle 1" w:semiHidden="1" w:unhideWhenUsed="1"/>
+    <w:lsdException w:name="Table Subtle 2" w:semiHidden="1" w:unhideWhenUsed="1"/>
+    <w:lsdException w:name="Table Web 1" w:semiHidden="1" w:unhideWhenUsed="1"/>
+    <w:lsdException w:name="Table Web 2" w:semiHidden="1" w:unhideWhenUsed="1"/>
+    <w:lsdException w:name="Table Web 3" w:semiHidden="1" w:unhideWhenUsed="1"/>
+    <w:lsdException w:name="Balloon Text" w:semiHidden="1" w:unhideWhenUsed="1"/>
+    <w:lsdException w:name="Table Grid" w:uiPriority="59"/>
+    <w:lsdException w:name="Table Theme" w:semiHidden="1" w:unhideWhenUsed="1"/>
+    <w:lsdException w:name="Placeholder Text" w:semiHidden="1"/>
+    <w:lsdException w:name="No Spacing" w:uiPriority="1" w:qFormat="1"/>
+    <w:lsdException w:name="Light Shading" w:uiPriority="60"/>
+    <w:lsdException w:name="Light List" w:uiPriority="61"/>
+    <w:lsdException w:name="Light Grid" w:uiPriority="62"/>
+    <w:lsdException w:name="Medium Shading 1" w:uiPriority="63"/>
+    <w:lsdException w:name="Medium Shading 2" w:uiPriority="64"/>
+    <w:lsdException w:name="Medium List 1" w:uiPriority="65"/>
+    <w:lsdException w:name="Medium List 2" w:uiPriority="66"/>
+    <w:lsdException w:name="Medium Grid 1" w:uiPriority="67"/>
+    <w:lsdException w:name="Medium Grid 2" w:uiPriority="68"/>
+    <w:lsdException w:name="Medium Grid 3" w:uiPriority="69"/>
+    <w:lsdException w:name="Dark List" w:uiPriority="70"/>
+    <w:lsdException w:name="Colorful Shading" w:uiPriority="71"/>
+    <w:lsdException w:name="Colorful List" w:uiPriority="72"/>
+    <w:lsdException w:name="Colorful Grid" w:uiPriority="73"/>
+    <w:lsdException w:name="Light Shading Accent 1" w:uiPriority="60"/>
+    <w:lsdException w:name="Light List Accent 1" w:uiPriority="61"/>
+    <w:lsdException w:name="Light Grid Accent 1" w:uiPriority="62"/>
+    <w:lsdException w:name="Medium Shading 1 Accent 1" w:uiPriority="63"/>
+    <w:lsdException w:name="Medium Shading 2 Accent 1" w:uiPriority="64"/>
+    <w:lsdException w:name="Medium List 1 Accent 1" w:uiPriority="65"/>
+    <w:lsdException w:name="Revision" w:semiHidden="1"/>
+    <w:lsdException w:name="List Paragraph" w:uiPriority="34" w:qFormat="1"/>
+    <w:lsdException w:name="Quote" w:uiPriority="29" w:qFormat="1"/>
+    <w:lsdException w:name="Intense Quote" w:uiPriority="30" w:qFormat="1"/>
+    <w:lsdException w:name="Medium List 2 Accent 1" w:uiPriority="66"/>
+    <w:lsdException w:name="Medium Grid 1 Accent 1" w:uiPriority="67"/>
+    <w:lsdException w:name="Medium Grid 2 Accent 1" w:uiPriority="68"/>
+    <w:lsdException w:name="Medium Grid 3 Accent 1" w:uiPriority="69"/>
+    <w:lsdException w:name="Dark List Accent 1" w:uiPriority="70"/>
+    <w:lsdException w:name="Colorful Shading Accent 1" w:uiPriority="71"/>
+    <w:lsdException w:name="Colorful List Accent 1" w:uiPriority="72"/>
+    <w:lsdException w:name="Colorful Grid Accent 1" w:uiPriority="73"/>
+    <w:lsdException w:name="Light Shading Accent 2" w:uiPriority="60"/>
+    <w:lsdException w:name="Light List Accent 2" w:uiPriority="61"/>
+    <w:lsdException w:name="Light Grid Accent 2" w:uiPriority="62"/>
+    <w:lsdException w:name="Medium Shading 1 Accent 2" w:uiPriority="63"/>
+    <w:lsdException w:name="Medium Shading 2 Accent 2" w:uiPriority="64"/>
+    <w:lsdException w:name="Medium List 1 Accent 2" w:uiPriority="65"/>
+    <w:lsdException w:name="Medium List 2 Accent 2" w:uiPriority="66"/>
+    <w:lsdException w:name="Medium Grid 1 Accent 2" w:uiPriority="67"/>
+    <w:lsdException w:name="Medium Grid 2 Accent 2" w:uiPriority="68"/>
+    <w:lsdException w:name="Medium Grid 3 Accent 2" w:uiPriority="69"/>
+    <w:lsdException w:name="Dark List Accent 2" w:uiPriority="70"/>
+    <w:lsdException w:name="Colorful Shading Accent 2" w:uiPriority="71"/>
+    <w:lsdException w:name="Colorful List Accent 2" w:uiPriority="72"/>
+    <w:lsdException w:name="Colorful Grid Accent 2" w:uiPriority="73"/>
+    <w:lsdException w:name="Light Shading Accent 3" w:uiPriority="60"/>
+    <w:lsdException w:name="Light List Accent 3" w:uiPriority="61"/>
+    <w:lsdException w:name="Light Grid Accent 3" w:uiPriority="62"/>
+    <w:lsdException w:name="Medium Shading 1 Accent 3" w:uiPriority="63"/>
+    <w:lsdException w:name="Medium Shading 2 Accent 3" w:uiPriority="64"/>
+    <w:lsdException w:name="Medium List 1 Accent 3" w:uiPriority="65"/>
+    <w:lsdException w:name="Medium List 2 Accent 3" w:uiPriority="66"/>
+    <w:lsdException w:name="Medium Grid 1 Accent 3" w:uiPriority="67"/>
+    <w:lsdException w:name="Medium Grid 2 Accent 3" w:uiPriority="68"/>
+    <w:lsdException w:name="Medium Grid 3 Accent 3" w:uiPriority="69"/>
+    <w:lsdException w:name="Dark List Accent 3" w:uiPriority="70"/>
+    <w:lsdException w:name="Colorful Shading Accent 3" w:uiPriority="71"/>
+    <w:lsdException w:name="Colorful List Accent 3" w:uiPriority="72"/>
+    <w:lsdException w:name="Colorful Grid Accent 3" w:uiPriority="73"/>
+    <w:lsdException w:name="Light Shading Accent 4" w:uiPriority="60"/>
+    <w:lsdException w:name="Light List Accent 4" w:uiPriority="61"/>
+    <w:lsdException w:name="Light Grid Accent 4" w:uiPriority="62"/>
+    <w:lsdException w:name="Medium Shading 1 Accent 4" w:uiPriority="63"/>
+    <w:lsdException w:name="Medium Shading 2 Accent 4" w:uiPriority="64"/>
+    <w:lsdException w:name="Medium List 1 Accent 4" w:uiPriority="65"/>
+    <w:lsdException w:name="Medium List 2 Accent 4" w:uiPriority="66"/>
+    <w:lsdException w:name="Medium Grid 1 Accent 4" w:uiPriority="67"/>
+    <w:lsdException w:name="Medium Grid 2 Accent 4" w:uiPriority="68"/>
+    <w:lsdException w:name="Medium Grid 3 Accent 4" w:uiPriority="69"/>
+    <w:lsdException w:name="Dark List Accent 4" w:uiPriority="70"/>
+    <w:lsdException w:name="Colorful Shading Accent 4" w:uiPriority="71"/>
+    <w:lsdException w:name="Colorful List Accent 4" w:uiPriority="72"/>
+    <w:lsdException w:name="Colorful Grid Accent 4" w:uiPriority="73"/>
+    <w:lsdException w:name="Light Shading Accent 5" w:uiPriority="60"/>
+    <w:lsdException w:name="Light List Accent 5" w:uiPriority="61"/>
+    <w:lsdException w:name="Light Grid Accent 5" w:uiPriority="62"/>
+    <w:lsdException w:name="Medium Shading 1 Accent 5" w:uiPriority="63"/>
+    <w:lsdException w:name="Medium Shading 2 Accent 5" w:uiPriority="64"/>
+    <w:lsdException w:name="Medium List 1 Accent 5" w:uiPriority="65"/>
+    <w:lsdException w:name="Medium List 2 Accent 5" w:uiPriority="66"/>
+    <w:lsdException w:name="Medium Grid 1 Accent 5" w:uiPriority="67"/>
+    <w:lsdException w:name="Medium Grid 2 Accent 5" w:uiPriority="68"/>
+    <w:lsdException w:name="Medium Grid 3 Accent 5" w:uiPriority="69"/>
+    <w:lsdException w:name="Dark List Accent 5" w:uiPriority="70"/>
+    <w:lsdException w:name="Colorful Shading Accent 5" w:uiPriority="71"/>
+    <w:lsdException w:name="Colorful List Accent 5" w:uiPriority="72"/>
+    <w:lsdException w:name="Colorful Grid Accent 5" w:uiPriority="73"/>
+    <w:lsdException w:name="Light Shading Accent 6" w:uiPriority="60"/>
+    <w:lsdException w:name="Light List Accent 6" w:uiPriority="61"/>
+    <w:lsdException w:name="Light Grid Accent 6" w:uiPriority="62"/>
+    <w:lsdException w:name="Medium Shading 1 Accent 6" w:uiPriority="63"/>
+    <w:lsdException w:name="Medium Shading 2 Accent 6" w:uiPriority="64"/>
+    <w:lsdException w:name="Medium List 1 Accent 6" w:uiPriority="65"/>
+    <w:lsdException w:name="Medium List 2 Accent 6" w:uiPriority="66"/>
+    <w:lsdException w:name="Medium Grid 1 Accent 6" w:uiPriority="67"/>
+    <w:lsdException w:name="Medium Grid 2 Accent 6" w:uiPriority="68"/>
+    <w:lsdException w:name="Medium Grid 3 Accent 6" w:uiPriority="69"/>
+    <w:lsdException w:name="Dark List Accent 6" w:uiPriority="70"/>
+    <w:lsdException w:name="Colorful Shading Accent 6" w:uiPriority="71"/>
+    <w:lsdException w:name="Colorful List Accent 6" w:uiPriority="72"/>
+    <w:lsdException w:name="Colorful Grid Accent 6" w:uiPriority="73"/>
+    <w:lsdException w:name="Subtle Emphasis" w:uiPriority="19" w:qFormat="1"/>
+    <w:lsdException w:name="Intense Emphasis" w:uiPriority="21" w:qFormat="1"/>
+    <w:lsdException w:name="Subtle Reference" w:uiPriority="31" w:qFormat="1"/>
+    <w:lsdException w:name="Intense Reference" w:uiPriority="32" w:qFormat="1"/>
+    <w:lsdException w:name="Book Title" w:uiPriority="33" w:qFormat="1"/>
+    <w:lsdException w:name="Bibliography" w:semiHidden="1" w:uiPriority="37" w:unhideWhenUsed="1"/>
+    <w:lsdException w:name="TOC Heading" w:semiHidden="1" w:uiPriority="39" w:unhideWhenUsed="1" w:qFormat="1"/>
+    <w:lsdException w:name="Plain Table 1" w:uiPriority="41"/>
+    <w:lsdException w:name="Plain Table 2" w:uiPriority="42"/>
+    <w:lsdException w:name="Plain Table 3" w:uiPriority="43"/>
+    <w:lsdException w:name="Plain Table 4" w:uiPriority="44"/>
+    <w:lsdException w:name="Plain Table 5" w:uiPriority="45"/>
+    <w:lsdException w:name="Grid Table Light" w:uiPriority="40"/>
+    <w:lsdException w:name="Grid Table 1 Light" w:uiPriority="46"/>
+    <w:lsdException w:name="Grid Table 2" w:uiPriority="47"/>
+    <w:lsdException w:name="Grid Table 3" w:uiPriority="48"/>
+    <w:lsdException w:name="Grid Table 4" w:uiPriority="49"/>
+    <w:lsdException w:name="Grid Table 5 Dark" w:uiPriority="50"/>
+    <w:lsdException w:name="Grid Table 6 Colorful" w:uiPriority="51"/>
+    <w:lsdException w:name="Grid Table 7 Colorful" w:uiPriority="52"/>
+    <w:lsdException w:name="Grid Table 1 Light Accent 1" w:uiPriority="46"/>
+    <w:lsdException w:name="Grid Table 2 Accent 1" w:uiPriority="47"/>
+    <w:lsdException w:name="Grid Table 3 Accent 1" w:uiPriority="48"/>
+    <w:lsdException w:name="Grid Table 4 Accent 1" w:uiPriority="49"/>
+    <w:lsdException w:name="Grid Table 5 Dark Accent 1" w:uiPriority="50"/>
+    <w:lsdException w:name="Grid Table 6 Colorful Accent 1" w:uiPriority="51"/>
+    <w:lsdException w:name="Grid Table 7 Colorful Accent 1" w:uiPriority="52"/>
+    <w:lsdException w:name="Grid Table 1 Light Accent 2" w:uiPriority="46"/>
+    <w:lsdException w:name="Grid Table 2 Accent 2" w:uiPriority="47"/>
+    <w:lsdException w:name="Grid Table 3 Accent 2" w:uiPriority="48"/>
+    <w:lsdException w:name="Grid Table 4 Accent 2" w:uiPriority="49"/>
+    <w:lsdException w:name="Grid Table 5 Dark Accent 2" w:uiPriority="50"/>
+    <w:lsdException w:name="Grid Table 6 Colorful Accent 2" w:uiPriority="51"/>
+    <w:lsdException w:name="Grid Table 7 Colorful Accent 2" w:uiPriority="52"/>
+    <w:lsdException w:name="Grid Table 1 Light Accent 3" w:uiPriority="46"/>
+    <w:lsdException w:name="Grid Table 2 Accent 3" w:uiPriority="47"/>
+    <w:lsdException w:name="Grid Table 3 Accent 3" w:uiPriority="48"/>
+    <w:lsdException w:name="Grid Table 4 Accent 3" w:uiPriority="49"/>
+    <w:lsdException w:name="Grid Table 5 Dark Accent 3" w:uiPriority="50"/>
+    <w:lsdException w:name="Grid Table 6 Colorful Accent 3" w:uiPriority="51"/>
+    <w:lsdException w:name="Grid Table 7 Colorful Accent 3" w:uiPriority="52"/>
+    <w:lsdException w:name="Grid Table 1 Light Accent 4" w:uiPriority="46"/>
+    <w:lsdException w:name="Grid Table 2 Accent 4" w:uiPriority="47"/>
+    <w:lsdException w:name="Grid Table 3 Accent 4" w:uiPriority="48"/>
+    <w:lsdException w:name="Grid Table 4 Accent 4" w:uiPriority="49"/>
+    <w:lsdException w:name="Grid Table 5 Dark Accent 4" w:uiPriority="50"/>
+    <w:lsdException w:name="Grid Table 6 Colorful Accent 4" w:uiPriority="51"/>
+    <w:lsdException w:name="Grid Table 7 Colorful Accent 4" w:uiPriority="52"/>
+    <w:lsdException w:name="Grid Table 1 Light Accent 5" w:uiPriority="46"/>
+    <w:lsdException w:name="Grid Table 2 Accent 5" w:uiPriority="47"/>
+    <w:lsdException w:name="Grid Table 3 Accent 5" w:uiPriority="48"/>
+    <w:lsdException w:name="Grid Table 4 Accent 5" w:uiPriority="49"/>
+    <w:lsdException w:name="Grid Table 5 Dark Accent 5" w:uiPriority="50"/>
+    <w:lsdException w:name="Grid Table 6 Colorful Accent 5" w:uiPriority="51"/>
+    <w:lsdException w:name="Grid Table 7 Colorful Accent 5" w:uiPriority="52"/>
+    <w:lsdException w:name="Grid Table 1 Light Accent 6" w:uiPriority="46"/>
+    <w:lsdException w:name="Grid Table 2 Accent 6" w:uiPriority="47"/>
+    <w:lsdException w:name="Grid Table 3 Accent 6" w:uiPriority="48"/>
+    <w:lsdException w:name="Grid Table 4 Accent 6" w:uiPriority="49"/>
+    <w:lsdException w:name="Grid Table 5 Dark Accent 6" w:uiPriority="50"/>
+    <w:lsdException w:name="Grid Table 6 Colorful Accent 6" w:uiPriority="51"/>
+    <w:lsdException w:name="Grid Table 7 Colorful Accent 6" w:uiPriority="52"/>
+    <w:lsdException w:name="List Table 1 Light" w:uiPriority="46"/>
+    <w:lsdException w:name="List Table 2" w:uiPriority="47"/>
+    <w:lsdException w:name="List Table 3" w:uiPriority="48"/>
+    <w:lsdException w:name="List Table 4" w:uiPriority="49"/>
+    <w:lsdException w:name="List Table 5 Dark" w:uiPriority="50"/>
+    <w:lsdException w:name="List Table 6 Colorful" w:uiPriority="51"/>
+    <w:lsdException w:name="List Table 7 Colorful" w:uiPriority="52"/>
+    <w:lsdException w:name="List Table 1 Light Accent 1" w:uiPriority="46"/>
+    <w:lsdException w:name="List Table 2 Accent 1" w:uiPriority="47"/>
+    <w:lsdException w:name="List Table 3 Accent 1" w:uiPriority="48"/>
+    <w:lsdException w:name="List Table 4 Accent 1" w:uiPriority="49"/>
+    <w:lsdException w:name="List Table 5 Dark Accent 1" w:uiPriority="50"/>
+    <w:lsdException w:name="List Table 6 Colorful Accent 1" w:uiPriority="51"/>
+    <w:lsdException w:name="List Table 7 Colorful Accent 1" w:uiPriority="52"/>
+    <w:lsdException w:name="List Table 1 Light Accent 2" w:uiPriority="46"/>
+    <w:lsdException w:name="List Table 2 Accent 2" w:uiPriority="47"/>
+    <w:lsdException w:name="List Table 3 Accent 2" w:uiPriority="48"/>
+    <w:lsdException w:name="List Table 4 Accent 2" w:uiPriority="49"/>
+    <w:lsdException w:name="List Table 5 Dark Accent 2" w:uiPriority="50"/>
+    <w:lsdException w:name="List Table 6 Colorful Accent 2" w:uiPriority="51"/>
+    <w:lsdException w:name="List Table 7 Colorful Accent 2" w:uiPriority="52"/>
+    <w:lsdException w:name="List Table 1 Light Accent 3" w:uiPriority="46"/>
+    <w:lsdException w:name="List Table 2 Accent 3" w:uiPriority="47"/>
+    <w:lsdException w:name="List Table 3 Accent 3" w:uiPriority="48"/>
+    <w:lsdException w:name="List Table 4 Accent 3" w:uiPriority="49"/>
+    <w:lsdException w:name="List Table 5 Dark Accent 3" w:uiPriority="50"/>
+    <w:lsdException w:name="List Table 6 Colorful Accent 3" w:uiPriority="51"/>
+    <w:lsdException w:name="List Table 7 Colorful Accent 3" w:uiPriority="52"/>
+    <w:lsdException w:name="List Table 1 Light Accent 4" w:uiPriority="46"/>
+    <w:lsdException w:name="List Table 2 Accent 4" w:uiPriority="47"/>
+    <w:lsdException w:name="List Table 3 Accent 4" w:uiPriority="48"/>
+    <w:lsdException w:name="List Table 4 Accent 4" w:uiPriority="49"/>
+    <w:lsdException w:name="List Table 5 Dark Accent 4" w:uiPriority="50"/>
+    <w:lsdException w:name="List Table 6 Colorful Accent 4" w:uiPriority="51"/>
+    <w:lsdException w:name="List Table 7 Colorful Accent 4" w:uiPriority="52"/>
+    <w:lsdException w:name="List Table 1 Light Accent 5" w:uiPriority="46"/>
+    <w:lsdException w:name="List Table 2 Accent 5" w:uiPriority="47"/>
+    <w:lsdException w:name="List Table 3 Accent 5" w:uiPriority="48"/>
+    <w:lsdException w:name="List Table 4 Accent 5" w:uiPriority="49"/>
+    <w:lsdException w:name="List Table 5 Dark Accent 5" w:uiPriority="50"/>
+    <w:lsdException w:name="List Table 6 Colorful Accent 5" w:uiPriority="51"/>
+    <w:lsdException w:name="List Table 7 Colorful Accent 5" w:uiPriority="52"/>
+    <w:lsdException w:name="List Table 1 Light Accent 6" w:uiPriority="46"/>
+    <w:lsdException w:name="List Table 2 Accent 6" w:uiPriority="47"/>
+    <w:lsdException w:name="List Table 3 Accent 6" w:uiPriority="48"/>
+    <w:lsdException w:name="List Table 4 Accent 6" w:uiPriority="49"/>
+    <w:lsdException w:name="List Table 5 Dark Accent 6" w:uiPriority="50"/>
+    <w:lsdException w:name="List Table 6 Colorful Accent 6" w:uiPriority="51"/>
+    <w:lsdException w:name="List Table 7 Colorful Accent 6" w:uiPriority="52"/>
   </w:latentStyles>
   <w:style w:type="paragraph" w:default="1" w:styleId="Normal">
     <w:name w:val="Normal"/>
@@ -664,7 +1156,6 @@
     <w:uiPriority w:val="99"/>
     <w:semiHidden/>
     <w:unhideWhenUsed/>
-    <w:qFormat/>
     <w:tblPr>
       <w:tblInd w:w="0" w:type="dxa"/>
       <w:tblCellMar>
@@ -965,7 +1456,6 @@
       <w:spacing w:after="0" w:line="240" w:lineRule="auto"/>
     </w:pPr>
     <w:tblPr>
-      <w:tblInd w:w="0" w:type="dxa"/>
       <w:tblBorders>
         <w:top w:val="single" w:sz="4" w:space="0" w:color="auto"/>
         <w:left w:val="single" w:sz="4" w:space="0" w:color="auto"/>
@@ -974,12 +1464,6 @@
         <w:insideH w:val="single" w:sz="4" w:space="0" w:color="auto"/>
         <w:insideV w:val="single" w:sz="4" w:space="0" w:color="auto"/>
       </w:tblBorders>
-      <w:tblCellMar>
-        <w:top w:w="0" w:type="dxa"/>
-        <w:left w:w="108" w:type="dxa"/>
-        <w:bottom w:w="0" w:type="dxa"/>
-        <w:right w:w="108" w:type="dxa"/>
-      </w:tblCellMar>
     </w:tblPr>
     <w:tblStylePr w:type="firstRow">
       <w:tblPr/>
@@ -1085,12 +1569,13 @@
     <w:name w:val="Normal_Notes"/>
     <w:next w:val="Normal"/>
     <w:qFormat/>
-    <w:rsid w:val="0066049A"/>
+    <w:rsid w:val="005E21BD"/>
     <w:pPr>
       <w:spacing w:after="0" w:line="240" w:lineRule="auto"/>
     </w:pPr>
     <w:rPr>
       <w:rFonts w:ascii="Arial" w:hAnsi="Arial"/>
+      <w:sz w:val="18"/>
     </w:rPr>
   </w:style>
   <w:style w:type="character" w:customStyle="1" w:styleId="Heading2pgbrkChar">
@@ -1116,7 +1601,6 @@
       <w:jc w:val="right"/>
     </w:pPr>
     <w:tblPr>
-      <w:tblInd w:w="0" w:type="dxa"/>
       <w:tblBorders>
         <w:top w:val="single" w:sz="4" w:space="0" w:color="auto"/>
         <w:left w:val="single" w:sz="4" w:space="0" w:color="auto"/>
@@ -1125,12 +1609,6 @@
         <w:insideH w:val="single" w:sz="4" w:space="0" w:color="auto"/>
         <w:insideV w:val="single" w:sz="4" w:space="0" w:color="auto"/>
       </w:tblBorders>
-      <w:tblCellMar>
-        <w:top w:w="0" w:type="dxa"/>
-        <w:left w:w="108" w:type="dxa"/>
-        <w:bottom w:w="0" w:type="dxa"/>
-        <w:right w:w="108" w:type="dxa"/>
-      </w:tblCellMar>
     </w:tblPr>
     <w:tcPr>
       <w:vAlign w:val="center"/>
@@ -1156,15 +1634,7 @@
       <w:spacing w:after="0" w:line="240" w:lineRule="auto"/>
       <w:jc w:val="right"/>
     </w:pPr>
-    <w:tblPr>
-      <w:tblInd w:w="0" w:type="dxa"/>
-      <w:tblCellMar>
-        <w:top w:w="0" w:type="dxa"/>
-        <w:left w:w="108" w:type="dxa"/>
-        <w:bottom w:w="0" w:type="dxa"/>
-        <w:right w:w="108" w:type="dxa"/>
-      </w:tblCellMar>
-    </w:tblPr>
+    <w:tblPr/>
     <w:tcPr>
       <w:vAlign w:val="center"/>
     </w:tcPr>
@@ -1222,6 +1692,59 @@
     <w:rsid w:val="00F85662"/>
     <w:rPr>
       <w:vertAlign w:val="superscript"/>
+    </w:rPr>
+  </w:style>
+  <w:style w:type="paragraph" w:customStyle="1" w:styleId="Highlightold">
+    <w:name w:val="Highlight_old"/>
+    <w:basedOn w:val="Heading2nopgbrk"/>
+    <w:link w:val="HighlightoldChar"/>
+    <w:rsid w:val="00235AC8"/>
+    <w:pPr>
+      <w:shd w:val="clear" w:color="auto" w:fill="FFFF00"/>
+    </w:pPr>
+    <w:rPr>
+      <w:b w:val="0"/>
+      <w:color w:val="auto"/>
+      <w:sz w:val="24"/>
+    </w:rPr>
+  </w:style>
+  <w:style w:type="character" w:customStyle="1" w:styleId="HighlightoldChar">
+    <w:name w:val="Highlight_old Char"/>
+    <w:basedOn w:val="Heading2nopgbrkChar"/>
+    <w:link w:val="Highlightold"/>
+    <w:rsid w:val="00332CC4"/>
+    <w:rPr>
+      <w:rFonts w:ascii="Arial" w:hAnsi="Arial"/>
+      <w:b w:val="0"/>
+      <w:color w:val="7030A0"/>
+      <w:sz w:val="24"/>
+      <w:shd w:val="clear" w:color="auto" w:fill="FFFF00"/>
+    </w:rPr>
+  </w:style>
+  <w:style w:type="character" w:customStyle="1" w:styleId="highlight">
+    <w:name w:val="highlight"/>
+    <w:basedOn w:val="DefaultParagraphFont"/>
+    <w:uiPriority w:val="1"/>
+    <w:qFormat/>
+    <w:rsid w:val="00705945"/>
+    <w:rPr>
+      <w:sz w:val="24"/>
+      <w:bdr w:val="none" w:sz="0" w:space="0" w:color="auto"/>
+      <w:shd w:val="clear" w:color="auto" w:fill="FFFF00"/>
+    </w:rPr>
+  </w:style>
+  <w:style w:type="character" w:customStyle="1" w:styleId="RedBoldHighlight">
+    <w:name w:val="Red_Bold_Highlight"/>
+    <w:basedOn w:val="highlight"/>
+    <w:uiPriority w:val="1"/>
+    <w:qFormat/>
+    <w:rsid w:val="006A52A1"/>
+    <w:rPr>
+      <w:b/>
+      <w:color w:val="FF0000"/>
+      <w:sz w:val="24"/>
+      <w:bdr w:val="none" w:sz="0" w:space="0" w:color="auto"/>
+      <w:shd w:val="clear" w:color="auto" w:fill="FFFF00"/>
     </w:rPr>
   </w:style>
 </w:styles>
@@ -1515,7 +2038,7 @@
 </file>
 
 <file path=customXml/itemProps1.xml><?xml version="1.0" encoding="utf-8"?>
-<ds:datastoreItem xmlns:ds="http://schemas.openxmlformats.org/officeDocument/2006/customXml" ds:itemID="{300BBAB0-5379-41E6-86CC-31768CB8649B}">
+<ds:datastoreItem xmlns:ds="http://schemas.openxmlformats.org/officeDocument/2006/customXml" ds:itemID="{7C96E745-6DEA-4F51-8310-9DCDD71D4FB2}">
   <ds:schemaRefs>
     <ds:schemaRef ds:uri="http://schemas.openxmlformats.org/officeDocument/2006/bibliography"/>
   </ds:schemaRefs>

</xml_diff>